<commit_message>
documentation: add 2-nd part of documentation with requirements for the product - not completed yet
</commit_message>
<xml_diff>
--- a/Documentation_EverydayChef.docx
+++ b/Documentation_EverydayChef.docx
@@ -294,7 +294,6 @@
         </w:rPr>
         <w:t xml:space="preserve"> – „</w:t>
       </w:r>
-      <w:proofErr w:type="spellStart"/>
       <w:r>
         <w:rPr>
           <w:rFonts w:ascii="Times New Roman" w:hAnsi="Times New Roman"/>
@@ -302,7 +301,6 @@
         </w:rPr>
         <w:t>EverydayChef</w:t>
       </w:r>
-      <w:proofErr w:type="spellEnd"/>
       <w:r>
         <w:rPr>
           <w:rFonts w:ascii="Times New Roman" w:hAnsi="Times New Roman"/>
@@ -1111,23 +1109,7 @@
           <w:rFonts w:ascii="Times New Roman" w:hAnsi="Times New Roman"/>
           <w:sz w:val="28"/>
         </w:rPr>
-        <w:t xml:space="preserve"> - “</w:t>
-      </w:r>
-      <w:proofErr w:type="spellStart"/>
-      <w:r>
-        <w:rPr>
-          <w:rFonts w:ascii="Times New Roman" w:hAnsi="Times New Roman"/>
-          <w:sz w:val="28"/>
-        </w:rPr>
-        <w:t>EverydayChef</w:t>
-      </w:r>
-      <w:proofErr w:type="spellEnd"/>
-      <w:r>
-        <w:rPr>
-          <w:rFonts w:ascii="Times New Roman" w:hAnsi="Times New Roman"/>
-          <w:sz w:val="28"/>
-        </w:rPr>
-        <w:t>”</w:t>
+        <w:t xml:space="preserve"> - “EverydayChef”</w:t>
       </w:r>
     </w:p>
     <w:p>
@@ -1218,7 +1200,7 @@
           <w:sz w:val="28"/>
           <w:lang w:val="bg-BG"/>
         </w:rPr>
-        <w:t>Регистрация и логин чрез нормален имейл и чрез фейсбук</w:t>
+        <w:t>Регистрация и логин чрез имейл и чрез фейсбук</w:t>
       </w:r>
     </w:p>
     <w:p>
@@ -1834,7 +1816,23 @@
           <w:sz w:val="28"/>
           <w:lang w:val="bg-BG"/>
         </w:rPr>
-        <w:t>подобни проблеми и да улесни до</w:t>
+        <w:t>подобни проблеми и да уле</w:t>
+      </w:r>
+      <w:r>
+        <w:rPr>
+          <w:rFonts w:ascii="Times New Roman" w:hAnsi="Times New Roman"/>
+          <w:sz w:val="28"/>
+          <w:lang w:val="bg-BG"/>
+        </w:rPr>
+        <w:t xml:space="preserve"> </w:t>
+      </w:r>
+      <w:r>
+        <w:rPr>
+          <w:rFonts w:ascii="Times New Roman" w:hAnsi="Times New Roman"/>
+          <w:sz w:val="28"/>
+          <w:lang w:val="bg-BG"/>
+        </w:rPr>
+        <w:t>сни до</w:t>
       </w:r>
       <w:r>
         <w:rPr>
@@ -2049,7 +2047,7 @@
     <w:p>
       <w:pPr>
         <w:spacing w:after="240"/>
-        <w:jc w:val="both"/>
+        <w:jc w:val="center"/>
         <w:rPr>
           <w:rFonts w:ascii="Times New Roman" w:hAnsi="Times New Roman"/>
           <w:b/>
@@ -2070,11 +2068,10 @@
     </w:p>
     <w:p>
       <w:pPr>
-        <w:jc w:val="both"/>
-        <w:rPr>
-          <w:rFonts w:ascii="Times New Roman" w:hAnsi="Times New Roman"/>
-          <w:b/>
-          <w:i/>
+        <w:jc w:val="center"/>
+        <w:rPr>
+          <w:rFonts w:ascii="Times New Roman" w:hAnsi="Times New Roman"/>
+          <w:b/>
           <w:sz w:val="40"/>
           <w:lang w:val="bg-BG"/>
         </w:rPr>
@@ -2083,7 +2080,6 @@
         <w:rPr>
           <w:rFonts w:ascii="Times New Roman" w:hAnsi="Times New Roman"/>
           <w:b/>
-          <w:i/>
           <w:sz w:val="40"/>
           <w:lang w:val="bg-BG"/>
         </w:rPr>
@@ -2093,7 +2089,7 @@
     <w:p>
       <w:pPr>
         <w:spacing w:after="480"/>
-        <w:jc w:val="both"/>
+        <w:jc w:val="center"/>
         <w:rPr>
           <w:rFonts w:ascii="Times New Roman" w:hAnsi="Times New Roman"/>
           <w:sz w:val="40"/>
@@ -2104,7 +2100,6 @@
         <w:rPr>
           <w:rFonts w:ascii="Times New Roman" w:hAnsi="Times New Roman"/>
           <w:b/>
-          <w:i/>
           <w:sz w:val="40"/>
           <w:lang w:val="bg-BG"/>
         </w:rPr>
@@ -2180,13 +2175,13 @@
           <w:lang w:val="bg-BG" w:eastAsia="bg-BG"/>
         </w:rPr>
         <w:drawing>
-          <wp:anchor distT="0" distB="0" distL="114300" distR="114300" simplePos="0" relativeHeight="251658240" behindDoc="1" locked="0" layoutInCell="1" allowOverlap="1">
+          <wp:anchor distT="0" distB="0" distL="114300" distR="114300" simplePos="0" relativeHeight="251658240" behindDoc="1" locked="0" layoutInCell="1" allowOverlap="1" wp14:anchorId="016C459E" wp14:editId="1220D1F6">
             <wp:simplePos x="0" y="0"/>
             <wp:positionH relativeFrom="column">
-              <wp:posOffset>-603238</wp:posOffset>
+              <wp:posOffset>-508830</wp:posOffset>
             </wp:positionH>
             <wp:positionV relativeFrom="page">
-              <wp:posOffset>4424680</wp:posOffset>
+              <wp:posOffset>4470986</wp:posOffset>
             </wp:positionV>
             <wp:extent cx="3860800" cy="2932430"/>
             <wp:effectExtent l="0" t="0" r="6350" b="1270"/>
@@ -2437,7 +2432,23 @@
           <w:sz w:val="28"/>
           <w:lang w:val="bg-BG"/>
         </w:rPr>
-        <w:t xml:space="preserve">настолни такива. Само една година след </w:t>
+        <w:t xml:space="preserve">настолни такива. </w:t>
+      </w:r>
+      <w:r>
+        <w:rPr>
+          <w:rFonts w:ascii="Times New Roman" w:hAnsi="Times New Roman"/>
+          <w:sz w:val="28"/>
+          <w:lang w:val="bg-BG"/>
+        </w:rPr>
+        <w:t>Проучвания показват, че с</w:t>
+      </w:r>
+      <w:r>
+        <w:rPr>
+          <w:rFonts w:ascii="Times New Roman" w:hAnsi="Times New Roman"/>
+          <w:sz w:val="28"/>
+          <w:lang w:val="bg-BG"/>
+        </w:rPr>
+        <w:t xml:space="preserve">амо една година след </w:t>
       </w:r>
       <w:r>
         <w:rPr>
@@ -2477,7 +2488,16 @@
           <w:sz w:val="28"/>
           <w:lang w:val="bg-BG"/>
         </w:rPr>
-        <w:t xml:space="preserve"> от джобната технология, което вече ясно изгражда тенденцията и за в бъдеще – използваемостта на мобилните устройства за връзка с интернет расте, за разлика от тази на десктоп компютрите.</w:t>
+        <w:t xml:space="preserve"> от джобната технология, което вече ясно изгражда тенденцията и за в бъдеще – използваемостта на мобилните устройства за връзка с интернет расте, за разлика от тази на </w:t>
+      </w:r>
+      <w:r>
+        <w:rPr>
+          <w:rFonts w:ascii="Times New Roman" w:hAnsi="Times New Roman"/>
+          <w:sz w:val="28"/>
+          <w:lang w:val="bg-BG"/>
+        </w:rPr>
+        <w:lastRenderedPageBreak/>
+        <w:t>десктоп компютрите.</w:t>
       </w:r>
       <w:r>
         <w:rPr>
@@ -2493,16 +2513,7 @@
           <w:sz w:val="28"/>
           <w:lang w:val="bg-BG"/>
         </w:rPr>
-        <w:t xml:space="preserve">Много </w:t>
-      </w:r>
-      <w:r>
-        <w:rPr>
-          <w:rFonts w:ascii="Times New Roman" w:hAnsi="Times New Roman"/>
-          <w:sz w:val="28"/>
-          <w:lang w:val="bg-BG"/>
-        </w:rPr>
-        <w:lastRenderedPageBreak/>
-        <w:t>по-удобно е за един човек да</w:t>
+        <w:t>Много по-удобно е за един човек да</w:t>
       </w:r>
       <w:r>
         <w:rPr>
@@ -3174,21 +3185,12 @@
         </w:rPr>
         <w:t xml:space="preserve">REST. </w:t>
       </w:r>
-      <w:proofErr w:type="gramStart"/>
-      <w:r>
-        <w:rPr>
-          <w:rFonts w:ascii="Times New Roman" w:hAnsi="Times New Roman"/>
-          <w:sz w:val="28"/>
-        </w:rPr>
-        <w:t>REST[</w:t>
-      </w:r>
-      <w:proofErr w:type="gramEnd"/>
-      <w:r>
-        <w:rPr>
-          <w:rFonts w:ascii="Times New Roman" w:hAnsi="Times New Roman"/>
-          <w:sz w:val="28"/>
-        </w:rPr>
-        <w:t>1]</w:t>
+      <w:r>
+        <w:rPr>
+          <w:rFonts w:ascii="Times New Roman" w:hAnsi="Times New Roman"/>
+          <w:sz w:val="28"/>
+        </w:rPr>
+        <w:t>REST[1]</w:t>
       </w:r>
       <w:r>
         <w:rPr>
@@ -3341,7 +3343,7 @@
           <w:lang w:val="bg-BG" w:eastAsia="bg-BG"/>
         </w:rPr>
         <w:drawing>
-          <wp:anchor distT="0" distB="0" distL="114300" distR="114300" simplePos="0" relativeHeight="251659264" behindDoc="0" locked="0" layoutInCell="1" allowOverlap="1">
+          <wp:anchor distT="0" distB="0" distL="114300" distR="114300" simplePos="0" relativeHeight="251659264" behindDoc="0" locked="0" layoutInCell="1" allowOverlap="1" wp14:anchorId="663968CE" wp14:editId="43768B21">
             <wp:simplePos x="0" y="0"/>
             <wp:positionH relativeFrom="column">
               <wp:posOffset>390525</wp:posOffset>
@@ -4870,7 +4872,6 @@
         </w:rPr>
         <w:t>К</w:t>
       </w:r>
-      <w:proofErr w:type="spellStart"/>
       <w:r>
         <w:rPr>
           <w:rFonts w:ascii="Times New Roman" w:hAnsi="Times New Roman"/>
@@ -4879,7 +4880,6 @@
         </w:rPr>
         <w:t>одове</w:t>
       </w:r>
-      <w:proofErr w:type="spellEnd"/>
       <w:r>
         <w:rPr>
           <w:rFonts w:ascii="Times New Roman" w:hAnsi="Times New Roman"/>
@@ -5499,23 +5499,13 @@
         </w:rPr>
         <w:t xml:space="preserve">т. нар. </w:t>
       </w:r>
-      <w:proofErr w:type="gramStart"/>
       <w:r>
         <w:rPr>
           <w:rFonts w:ascii="Times New Roman" w:hAnsi="Times New Roman"/>
           <w:i/>
           <w:sz w:val="28"/>
         </w:rPr>
-        <w:t>status</w:t>
-      </w:r>
-      <w:proofErr w:type="gramEnd"/>
-      <w:r>
-        <w:rPr>
-          <w:rFonts w:ascii="Times New Roman" w:hAnsi="Times New Roman"/>
-          <w:i/>
-          <w:sz w:val="28"/>
-        </w:rPr>
-        <w:t xml:space="preserve"> code</w:t>
+        <w:t>status code</w:t>
       </w:r>
       <w:r>
         <w:rPr>
@@ -6096,21 +6086,12 @@
         </w:rPr>
         <w:t xml:space="preserve">език </w:t>
       </w:r>
-      <w:proofErr w:type="spellStart"/>
-      <w:r>
-        <w:rPr>
-          <w:rFonts w:ascii="Times New Roman" w:hAnsi="Times New Roman"/>
-          <w:sz w:val="28"/>
-        </w:rPr>
-        <w:t>Kotlin</w:t>
-      </w:r>
-      <w:proofErr w:type="spellEnd"/>
-      <w:r>
-        <w:rPr>
-          <w:rFonts w:ascii="Times New Roman" w:hAnsi="Times New Roman"/>
-          <w:sz w:val="28"/>
-        </w:rPr>
-        <w:t xml:space="preserve">, </w:t>
+      <w:r>
+        <w:rPr>
+          <w:rFonts w:ascii="Times New Roman" w:hAnsi="Times New Roman"/>
+          <w:sz w:val="28"/>
+        </w:rPr>
+        <w:t xml:space="preserve">Kotlin, </w:t>
       </w:r>
       <w:r>
         <w:rPr>
@@ -6182,7 +6163,6 @@
           <w:lang w:val="bg-BG"/>
         </w:rPr>
       </w:pPr>
-      <w:proofErr w:type="spellStart"/>
       <w:r>
         <w:rPr>
           <w:rFonts w:ascii="Times New Roman" w:hAnsi="Times New Roman"/>
@@ -6190,7 +6170,6 @@
         </w:rPr>
         <w:t>Gradle</w:t>
       </w:r>
-      <w:proofErr w:type="spellEnd"/>
       <w:r>
         <w:rPr>
           <w:rFonts w:ascii="Times New Roman" w:hAnsi="Times New Roman"/>
@@ -6299,21 +6278,12 @@
           <w:lang w:val="bg-BG"/>
         </w:rPr>
       </w:pPr>
-      <w:proofErr w:type="spellStart"/>
-      <w:r>
-        <w:rPr>
-          <w:rFonts w:ascii="Times New Roman" w:hAnsi="Times New Roman"/>
-          <w:sz w:val="28"/>
-        </w:rPr>
-        <w:t>ProGuard</w:t>
-      </w:r>
-      <w:proofErr w:type="spellEnd"/>
-      <w:r>
-        <w:rPr>
-          <w:rFonts w:ascii="Times New Roman" w:hAnsi="Times New Roman"/>
-          <w:sz w:val="28"/>
-        </w:rPr>
-        <w:t xml:space="preserve"> </w:t>
+      <w:r>
+        <w:rPr>
+          <w:rFonts w:ascii="Times New Roman" w:hAnsi="Times New Roman"/>
+          <w:sz w:val="28"/>
+        </w:rPr>
+        <w:t xml:space="preserve">ProGuard </w:t>
       </w:r>
       <w:r>
         <w:rPr>
@@ -6849,17 +6819,8 @@
           <w:rFonts w:ascii="Times New Roman" w:hAnsi="Times New Roman"/>
           <w:sz w:val="28"/>
         </w:rPr>
-        <w:t xml:space="preserve"> и </w:t>
-      </w:r>
-      <w:proofErr w:type="spellStart"/>
-      <w:r>
-        <w:rPr>
-          <w:rFonts w:ascii="Times New Roman" w:hAnsi="Times New Roman"/>
-          <w:sz w:val="28"/>
-        </w:rPr>
-        <w:t>разбираема</w:t>
-      </w:r>
-      <w:proofErr w:type="spellEnd"/>
+        <w:t xml:space="preserve"> и разбираема</w:t>
+      </w:r>
       <w:r>
         <w:rPr>
           <w:rFonts w:ascii="Times New Roman" w:hAnsi="Times New Roman"/>
@@ -6902,8 +6863,7 @@
         <w:jc w:val="both"/>
         <w:rPr>
           <w:rFonts w:ascii="Times New Roman" w:hAnsi="Times New Roman"/>
-          <w:b/>
-          <w:sz w:val="32"/>
+          <w:sz w:val="28"/>
           <w:lang w:val="bg-BG"/>
         </w:rPr>
       </w:pPr>
@@ -6980,7 +6940,7 @@
         </w:rPr>
         <w:lastRenderedPageBreak/>
         <w:drawing>
-          <wp:anchor distT="0" distB="0" distL="114300" distR="114300" simplePos="0" relativeHeight="251660288" behindDoc="0" locked="0" layoutInCell="1" allowOverlap="1">
+          <wp:anchor distT="0" distB="0" distL="114300" distR="114300" simplePos="0" relativeHeight="251660288" behindDoc="0" locked="0" layoutInCell="1" allowOverlap="1" wp14:anchorId="35C43C84" wp14:editId="44527164">
             <wp:simplePos x="0" y="0"/>
             <wp:positionH relativeFrom="column">
               <wp:posOffset>-207034</wp:posOffset>
@@ -7029,7 +6989,6 @@
           </wp:anchor>
         </w:drawing>
       </w:r>
-      <w:proofErr w:type="spellStart"/>
       <w:r>
         <w:rPr>
           <w:rFonts w:ascii="Times New Roman" w:hAnsi="Times New Roman"/>
@@ -7038,7 +6997,6 @@
         </w:rPr>
         <w:t>Pepperplate</w:t>
       </w:r>
-      <w:proofErr w:type="spellEnd"/>
     </w:p>
     <w:p>
       <w:pPr>
@@ -7064,23 +7022,7 @@
           <w:rFonts w:ascii="Times New Roman" w:hAnsi="Times New Roman"/>
           <w:sz w:val="28"/>
         </w:rPr>
-        <w:t>“</w:t>
-      </w:r>
-      <w:proofErr w:type="spellStart"/>
-      <w:r>
-        <w:rPr>
-          <w:rFonts w:ascii="Times New Roman" w:hAnsi="Times New Roman"/>
-          <w:sz w:val="28"/>
-        </w:rPr>
-        <w:t>EverydayChef</w:t>
-      </w:r>
-      <w:proofErr w:type="spellEnd"/>
-      <w:r>
-        <w:rPr>
-          <w:rFonts w:ascii="Times New Roman" w:hAnsi="Times New Roman"/>
-          <w:sz w:val="28"/>
-        </w:rPr>
-        <w:t>”.</w:t>
+        <w:t>“EverydayChef”.</w:t>
       </w:r>
       <w:r>
         <w:rPr>
@@ -7135,7 +7077,7 @@
           <w:lang w:val="bg-BG" w:eastAsia="bg-BG"/>
         </w:rPr>
         <w:drawing>
-          <wp:anchor distT="0" distB="0" distL="114300" distR="114300" simplePos="0" relativeHeight="251661312" behindDoc="1" locked="0" layoutInCell="1" allowOverlap="1">
+          <wp:anchor distT="0" distB="0" distL="114300" distR="114300" simplePos="0" relativeHeight="251661312" behindDoc="1" locked="0" layoutInCell="1" allowOverlap="1" wp14:anchorId="29D4D036" wp14:editId="64447B03">
             <wp:simplePos x="0" y="0"/>
             <wp:positionH relativeFrom="column">
               <wp:posOffset>4097044</wp:posOffset>
@@ -7265,18 +7207,8 @@
           <w:i/>
           <w:sz w:val="28"/>
         </w:rPr>
-        <w:t>“</w:t>
-      </w:r>
-      <w:proofErr w:type="spellStart"/>
-      <w:r>
-        <w:rPr>
-          <w:rFonts w:ascii="Times New Roman" w:hAnsi="Times New Roman"/>
-          <w:i/>
-          <w:sz w:val="28"/>
-        </w:rPr>
-        <w:t>Pepperplate</w:t>
-      </w:r>
-      <w:proofErr w:type="spellEnd"/>
+        <w:t>“Pepperplate</w:t>
+      </w:r>
       <w:r>
         <w:rPr>
           <w:rFonts w:ascii="Times New Roman" w:hAnsi="Times New Roman"/>
@@ -7505,9 +7437,13 @@
           <w:ilvl w:val="0"/>
           <w:numId w:val="9"/>
         </w:numPr>
-        <w:spacing w:after="240" w:line="360" w:lineRule="auto"/>
+        <w:suppressAutoHyphens w:val="0"/>
+        <w:overflowPunct/>
+        <w:autoSpaceDE/>
+        <w:spacing w:after="160" w:line="259" w:lineRule="auto"/>
         <w:ind w:right="3536"/>
         <w:jc w:val="both"/>
+        <w:textAlignment w:val="auto"/>
         <w:rPr>
           <w:rFonts w:ascii="Times New Roman" w:hAnsi="Times New Roman"/>
           <w:sz w:val="28"/>
@@ -7522,7 +7458,7 @@
         <mc:AlternateContent>
           <mc:Choice Requires="wps">
             <w:drawing>
-              <wp:anchor distT="45720" distB="45720" distL="114300" distR="114300" simplePos="0" relativeHeight="251663360" behindDoc="1" locked="0" layoutInCell="1" allowOverlap="1">
+              <wp:anchor distT="45720" distB="45720" distL="114300" distR="114300" simplePos="0" relativeHeight="251663360" behindDoc="1" locked="0" layoutInCell="1" allowOverlap="1" wp14:anchorId="3230024D" wp14:editId="76D50023">
                 <wp:simplePos x="0" y="0"/>
                 <wp:positionH relativeFrom="column">
                   <wp:posOffset>3380105</wp:posOffset>
@@ -7604,18 +7540,8 @@
                                 <w:i/>
                                 <w:sz w:val="28"/>
                               </w:rPr>
-                              <w:t>“</w:t>
+                              <w:t>“Pepperplate</w:t>
                             </w:r>
-                            <w:proofErr w:type="spellStart"/>
-                            <w:r>
-                              <w:rPr>
-                                <w:rFonts w:ascii="Times New Roman" w:hAnsi="Times New Roman"/>
-                                <w:i/>
-                                <w:sz w:val="28"/>
-                              </w:rPr>
-                              <w:t>Pepperplate</w:t>
-                            </w:r>
-                            <w:proofErr w:type="spellEnd"/>
                             <w:r>
                               <w:rPr>
                                 <w:rFonts w:ascii="Times New Roman" w:hAnsi="Times New Roman"/>
@@ -7693,7 +7619,7 @@
           </mc:Choice>
           <mc:Fallback>
             <w:pict>
-              <v:shapetype id="_x0000_t202" coordsize="21600,21600" o:spt="202" path="m,l,21600r21600,l21600,xe">
+              <v:shapetype w14:anchorId="3230024D" id="_x0000_t202" coordsize="21600,21600" o:spt="202" path="m,l,21600r21600,l21600,xe">
                 <v:stroke joinstyle="miter"/>
                 <v:path gradientshapeok="t" o:connecttype="rect"/>
               </v:shapetype>
@@ -7735,18 +7661,8 @@
                           <w:i/>
                           <w:sz w:val="28"/>
                         </w:rPr>
-                        <w:t>“</w:t>
+                        <w:t>“Pepperplate</w:t>
                       </w:r>
-                      <w:proofErr w:type="spellStart"/>
-                      <w:r>
-                        <w:rPr>
-                          <w:rFonts w:ascii="Times New Roman" w:hAnsi="Times New Roman"/>
-                          <w:i/>
-                          <w:sz w:val="28"/>
-                        </w:rPr>
-                        <w:t>Pepperplate</w:t>
-                      </w:r>
-                      <w:proofErr w:type="spellEnd"/>
                       <w:r>
                         <w:rPr>
                           <w:rFonts w:ascii="Times New Roman" w:hAnsi="Times New Roman"/>
@@ -7819,7 +7735,2491 @@
           <w:sz w:val="28"/>
           <w:lang w:val="bg-BG"/>
         </w:rPr>
-        <w:t>Работата с приложението отнема много време</w:t>
+        <w:t xml:space="preserve">Работата с приложението отнема много </w:t>
+      </w:r>
+      <w:commentRangeStart w:id="0"/>
+      <w:r>
+        <w:rPr>
+          <w:rFonts w:ascii="Times New Roman" w:hAnsi="Times New Roman"/>
+          <w:sz w:val="28"/>
+          <w:lang w:val="bg-BG"/>
+        </w:rPr>
+        <w:t>време</w:t>
+      </w:r>
+      <w:commentRangeEnd w:id="0"/>
+      <w:r>
+        <w:rPr>
+          <w:rStyle w:val="CommentReference"/>
+        </w:rPr>
+        <w:commentReference w:id="0"/>
+      </w:r>
+    </w:p>
+    <w:p>
+      <w:pPr>
+        <w:spacing w:after="240"/>
+        <w:jc w:val="center"/>
+        <w:rPr>
+          <w:rFonts w:ascii="Times New Roman" w:hAnsi="Times New Roman"/>
+          <w:b/>
+          <w:sz w:val="40"/>
+          <w:lang w:val="bg-BG"/>
+        </w:rPr>
+      </w:pPr>
+      <w:r>
+        <w:rPr>
+          <w:rFonts w:ascii="Times New Roman" w:hAnsi="Times New Roman"/>
+          <w:b/>
+          <w:sz w:val="40"/>
+          <w:lang w:val="bg-BG"/>
+        </w:rPr>
+        <w:lastRenderedPageBreak/>
+        <w:t>ВТОРА ЧАСТ</w:t>
+      </w:r>
+    </w:p>
+    <w:p>
+      <w:pPr>
+        <w:jc w:val="center"/>
+        <w:rPr>
+          <w:rFonts w:ascii="Times New Roman" w:hAnsi="Times New Roman"/>
+          <w:b/>
+          <w:i/>
+          <w:sz w:val="40"/>
+          <w:lang w:val="bg-BG"/>
+        </w:rPr>
+      </w:pPr>
+      <w:r>
+        <w:rPr>
+          <w:rFonts w:ascii="Times New Roman" w:hAnsi="Times New Roman"/>
+          <w:b/>
+          <w:i/>
+          <w:sz w:val="40"/>
+          <w:lang w:val="bg-BG"/>
+        </w:rPr>
+        <w:t xml:space="preserve">Изисквания </w:t>
+      </w:r>
+    </w:p>
+    <w:p>
+      <w:pPr>
+        <w:spacing w:after="600"/>
+        <w:jc w:val="center"/>
+        <w:rPr>
+          <w:rFonts w:ascii="Times New Roman" w:hAnsi="Times New Roman"/>
+          <w:b/>
+          <w:i/>
+          <w:sz w:val="40"/>
+          <w:lang w:val="bg-BG"/>
+        </w:rPr>
+      </w:pPr>
+      <w:r>
+        <w:rPr>
+          <w:rFonts w:ascii="Times New Roman" w:hAnsi="Times New Roman"/>
+          <w:b/>
+          <w:i/>
+          <w:sz w:val="40"/>
+          <w:lang w:val="bg-BG"/>
+        </w:rPr>
+        <w:t>С</w:t>
+      </w:r>
+      <w:r>
+        <w:rPr>
+          <w:rFonts w:ascii="Times New Roman" w:hAnsi="Times New Roman"/>
+          <w:b/>
+          <w:i/>
+          <w:sz w:val="40"/>
+          <w:lang w:val="bg-BG"/>
+        </w:rPr>
+        <w:t>труктура на базата</w:t>
+      </w:r>
+      <w:r>
+        <w:rPr>
+          <w:rFonts w:ascii="Times New Roman" w:hAnsi="Times New Roman"/>
+          <w:b/>
+          <w:i/>
+          <w:sz w:val="40"/>
+          <w:lang w:val="bg-BG"/>
+        </w:rPr>
+        <w:t xml:space="preserve"> и о</w:t>
+      </w:r>
+      <w:r>
+        <w:rPr>
+          <w:rFonts w:ascii="Times New Roman" w:hAnsi="Times New Roman"/>
+          <w:b/>
+          <w:i/>
+          <w:sz w:val="40"/>
+          <w:lang w:val="bg-BG"/>
+        </w:rPr>
+        <w:t>п</w:t>
+      </w:r>
+      <w:r>
+        <w:rPr>
+          <w:rFonts w:ascii="Times New Roman" w:hAnsi="Times New Roman"/>
+          <w:b/>
+          <w:i/>
+          <w:sz w:val="40"/>
+          <w:lang w:val="bg-BG"/>
+        </w:rPr>
+        <w:t>исание на алгоритъма</w:t>
+      </w:r>
+    </w:p>
+    <w:p>
+      <w:pPr>
+        <w:pStyle w:val="ListParagraph"/>
+        <w:numPr>
+          <w:ilvl w:val="1"/>
+          <w:numId w:val="15"/>
+        </w:numPr>
+        <w:spacing w:after="360"/>
+        <w:ind w:left="360"/>
+        <w:rPr>
+          <w:rFonts w:ascii="Times New Roman" w:hAnsi="Times New Roman"/>
+          <w:b/>
+          <w:sz w:val="32"/>
+          <w:lang w:val="bg-BG"/>
+        </w:rPr>
+      </w:pPr>
+      <w:r>
+        <w:rPr>
+          <w:rFonts w:ascii="Times New Roman" w:hAnsi="Times New Roman"/>
+          <w:b/>
+          <w:sz w:val="32"/>
+          <w:lang w:val="bg-BG"/>
+        </w:rPr>
+        <w:t>Изисквания към програмния</w:t>
+      </w:r>
+      <w:r>
+        <w:rPr>
+          <w:rFonts w:ascii="Times New Roman" w:hAnsi="Times New Roman"/>
+          <w:b/>
+          <w:sz w:val="32"/>
+          <w:lang w:val="bg-BG"/>
+        </w:rPr>
+        <w:t xml:space="preserve"> продукт</w:t>
+      </w:r>
+    </w:p>
+    <w:p>
+      <w:pPr>
+        <w:suppressAutoHyphens w:val="0"/>
+        <w:overflowPunct/>
+        <w:autoSpaceDE/>
+        <w:spacing w:after="160" w:line="360" w:lineRule="auto"/>
+        <w:textAlignment w:val="auto"/>
+        <w:rPr>
+          <w:rFonts w:ascii="Times New Roman" w:hAnsi="Times New Roman"/>
+          <w:sz w:val="28"/>
+          <w:lang w:val="bg-BG"/>
+        </w:rPr>
+      </w:pPr>
+      <w:r>
+        <w:rPr>
+          <w:rFonts w:ascii="Times New Roman" w:hAnsi="Times New Roman"/>
+          <w:sz w:val="28"/>
+          <w:lang w:val="bg-BG"/>
+        </w:rPr>
+        <w:t xml:space="preserve">Приложението </w:t>
+      </w:r>
+      <w:r>
+        <w:rPr>
+          <w:rFonts w:ascii="Times New Roman" w:hAnsi="Times New Roman"/>
+          <w:sz w:val="28"/>
+        </w:rPr>
+        <w:t>‘EverydayChef</w:t>
+      </w:r>
+      <w:r>
+        <w:rPr>
+          <w:rFonts w:ascii="Times New Roman" w:hAnsi="Times New Roman"/>
+          <w:sz w:val="28"/>
+        </w:rPr>
+        <w:t xml:space="preserve">’ </w:t>
+      </w:r>
+      <w:r>
+        <w:rPr>
+          <w:rFonts w:ascii="Times New Roman" w:hAnsi="Times New Roman"/>
+          <w:sz w:val="28"/>
+          <w:lang w:val="bg-BG"/>
+        </w:rPr>
+        <w:t>трябва да</w:t>
+      </w:r>
+      <w:r>
+        <w:rPr>
+          <w:rFonts w:ascii="Times New Roman" w:hAnsi="Times New Roman"/>
+          <w:sz w:val="28"/>
+          <w:lang w:val="bg-BG"/>
+        </w:rPr>
+        <w:t xml:space="preserve"> поддържа</w:t>
+      </w:r>
+      <w:r>
+        <w:rPr>
+          <w:rFonts w:ascii="Times New Roman" w:hAnsi="Times New Roman"/>
+          <w:sz w:val="28"/>
+          <w:lang w:val="bg-BG"/>
+        </w:rPr>
+        <w:t>:</w:t>
+      </w:r>
+    </w:p>
+    <w:p>
+      <w:pPr>
+        <w:pStyle w:val="ListParagraph"/>
+        <w:numPr>
+          <w:ilvl w:val="0"/>
+          <w:numId w:val="9"/>
+        </w:numPr>
+        <w:suppressAutoHyphens w:val="0"/>
+        <w:overflowPunct/>
+        <w:autoSpaceDE/>
+        <w:spacing w:after="160" w:line="360" w:lineRule="auto"/>
+        <w:textAlignment w:val="auto"/>
+        <w:rPr>
+          <w:rFonts w:ascii="Times New Roman" w:hAnsi="Times New Roman"/>
+          <w:sz w:val="28"/>
+          <w:lang w:val="bg-BG"/>
+        </w:rPr>
+      </w:pPr>
+      <w:r>
+        <w:rPr>
+          <w:rFonts w:ascii="Times New Roman" w:hAnsi="Times New Roman"/>
+          <w:sz w:val="28"/>
+          <w:lang w:val="bg-BG"/>
+        </w:rPr>
+        <w:t>Р</w:t>
+      </w:r>
+      <w:r>
+        <w:rPr>
+          <w:rFonts w:ascii="Times New Roman" w:hAnsi="Times New Roman"/>
+          <w:sz w:val="28"/>
+          <w:lang w:val="bg-BG"/>
+        </w:rPr>
+        <w:t>егистрация и логин чрез имейл и чрез фейсбук</w:t>
+      </w:r>
+    </w:p>
+    <w:p>
+      <w:pPr>
+        <w:pStyle w:val="ListParagraph"/>
+        <w:numPr>
+          <w:ilvl w:val="0"/>
+          <w:numId w:val="9"/>
+        </w:numPr>
+        <w:spacing w:line="360" w:lineRule="auto"/>
+        <w:rPr>
+          <w:rFonts w:ascii="Times New Roman" w:hAnsi="Times New Roman"/>
+          <w:sz w:val="28"/>
+        </w:rPr>
+      </w:pPr>
+      <w:r>
+        <w:rPr>
+          <w:rFonts w:ascii="Times New Roman" w:hAnsi="Times New Roman"/>
+          <w:sz w:val="28"/>
+          <w:lang w:val="bg-BG"/>
+        </w:rPr>
+        <w:t>Създаване и менажиране на семейства или взимане на съществуващи такива от фейсбук</w:t>
+      </w:r>
+      <w:r>
+        <w:rPr>
+          <w:rFonts w:ascii="Times New Roman" w:hAnsi="Times New Roman"/>
+          <w:sz w:val="28"/>
+          <w:lang w:val="bg-BG"/>
+        </w:rPr>
+        <w:tab/>
+      </w:r>
+    </w:p>
+    <w:p>
+      <w:pPr>
+        <w:pStyle w:val="ListParagraph"/>
+        <w:numPr>
+          <w:ilvl w:val="0"/>
+          <w:numId w:val="9"/>
+        </w:numPr>
+        <w:spacing w:line="360" w:lineRule="auto"/>
+        <w:rPr>
+          <w:rFonts w:ascii="Times New Roman" w:hAnsi="Times New Roman"/>
+          <w:sz w:val="28"/>
+          <w:lang w:val="bg-BG"/>
+        </w:rPr>
+      </w:pPr>
+      <w:r>
+        <w:rPr>
+          <w:rFonts w:ascii="Times New Roman" w:hAnsi="Times New Roman"/>
+          <w:sz w:val="28"/>
+          <w:lang w:val="bg-BG"/>
+        </w:rPr>
+        <w:t>Списък за пазаруване за всяко семейство</w:t>
+      </w:r>
+    </w:p>
+    <w:p>
+      <w:pPr>
+        <w:pStyle w:val="ListParagraph"/>
+        <w:numPr>
+          <w:ilvl w:val="0"/>
+          <w:numId w:val="9"/>
+        </w:numPr>
+        <w:spacing w:line="360" w:lineRule="auto"/>
+        <w:rPr>
+          <w:rFonts w:ascii="Times New Roman" w:hAnsi="Times New Roman"/>
+          <w:sz w:val="28"/>
+          <w:lang w:val="bg-BG"/>
+        </w:rPr>
+      </w:pPr>
+      <w:r>
+        <w:rPr>
+          <w:rFonts w:ascii="Times New Roman" w:hAnsi="Times New Roman"/>
+          <w:sz w:val="28"/>
+          <w:lang w:val="bg-BG"/>
+        </w:rPr>
+        <w:t>Налични продукти за всяко семейство</w:t>
+      </w:r>
+    </w:p>
+    <w:p>
+      <w:pPr>
+        <w:pStyle w:val="ListParagraph"/>
+        <w:numPr>
+          <w:ilvl w:val="0"/>
+          <w:numId w:val="9"/>
+        </w:numPr>
+        <w:spacing w:line="360" w:lineRule="auto"/>
+        <w:rPr>
+          <w:rFonts w:ascii="Times New Roman" w:hAnsi="Times New Roman"/>
+          <w:sz w:val="28"/>
+          <w:lang w:val="bg-BG"/>
+        </w:rPr>
+      </w:pPr>
+      <w:r>
+        <w:rPr>
+          <w:rFonts w:ascii="Times New Roman" w:hAnsi="Times New Roman"/>
+          <w:sz w:val="28"/>
+          <w:lang w:val="bg-BG"/>
+        </w:rPr>
+        <w:t>Създаване и менажиране на рецепти</w:t>
+      </w:r>
+    </w:p>
+    <w:p>
+      <w:pPr>
+        <w:pStyle w:val="ListParagraph"/>
+        <w:numPr>
+          <w:ilvl w:val="0"/>
+          <w:numId w:val="9"/>
+        </w:numPr>
+        <w:spacing w:line="360" w:lineRule="auto"/>
+        <w:rPr>
+          <w:rFonts w:ascii="Times New Roman" w:hAnsi="Times New Roman"/>
+          <w:sz w:val="28"/>
+          <w:lang w:val="bg-BG"/>
+        </w:rPr>
+      </w:pPr>
+      <w:r>
+        <w:rPr>
+          <w:rFonts w:ascii="Times New Roman" w:hAnsi="Times New Roman"/>
+          <w:sz w:val="28"/>
+          <w:lang w:val="bg-BG"/>
+        </w:rPr>
+        <w:t>Оценяване на рецепти</w:t>
+      </w:r>
+    </w:p>
+    <w:p>
+      <w:pPr>
+        <w:pStyle w:val="ListParagraph"/>
+        <w:numPr>
+          <w:ilvl w:val="0"/>
+          <w:numId w:val="9"/>
+        </w:numPr>
+        <w:spacing w:line="360" w:lineRule="auto"/>
+        <w:rPr>
+          <w:rFonts w:ascii="Times New Roman" w:hAnsi="Times New Roman"/>
+          <w:sz w:val="28"/>
+          <w:lang w:val="bg-BG"/>
+        </w:rPr>
+      </w:pPr>
+      <w:r>
+        <w:rPr>
+          <w:rFonts w:ascii="Times New Roman" w:hAnsi="Times New Roman"/>
+          <w:sz w:val="28"/>
+          <w:lang w:val="bg-BG"/>
+        </w:rPr>
+        <w:t>Любими рецепти на всеки един потребител</w:t>
+      </w:r>
+    </w:p>
+    <w:p>
+      <w:pPr>
+        <w:pStyle w:val="ListParagraph"/>
+        <w:numPr>
+          <w:ilvl w:val="0"/>
+          <w:numId w:val="9"/>
+        </w:numPr>
+        <w:spacing w:line="360" w:lineRule="auto"/>
+        <w:contextualSpacing w:val="0"/>
+        <w:rPr>
+          <w:rFonts w:ascii="Times New Roman" w:hAnsi="Times New Roman"/>
+          <w:sz w:val="28"/>
+          <w:lang w:val="bg-BG"/>
+        </w:rPr>
+      </w:pPr>
+      <w:r>
+        <w:rPr>
+          <w:rFonts w:ascii="Times New Roman" w:hAnsi="Times New Roman"/>
+          <w:sz w:val="28"/>
+          <w:lang w:val="bg-BG"/>
+        </w:rPr>
+        <w:t xml:space="preserve">Търсачка на рецепти по налични продукти </w:t>
+      </w:r>
+    </w:p>
+    <w:p>
+      <w:pPr>
+        <w:pStyle w:val="ListParagraph"/>
+        <w:numPr>
+          <w:ilvl w:val="0"/>
+          <w:numId w:val="9"/>
+        </w:numPr>
+        <w:spacing w:after="480" w:line="360" w:lineRule="auto"/>
+        <w:contextualSpacing w:val="0"/>
+        <w:rPr>
+          <w:rFonts w:ascii="Times New Roman" w:hAnsi="Times New Roman"/>
+          <w:sz w:val="28"/>
+          <w:lang w:val="bg-BG"/>
+        </w:rPr>
+      </w:pPr>
+      <w:r>
+        <w:rPr>
+          <w:rFonts w:ascii="Times New Roman" w:hAnsi="Times New Roman"/>
+          <w:sz w:val="28"/>
+          <w:lang w:val="bg-BG"/>
+        </w:rPr>
+        <w:t>Нотификации при различни събития</w:t>
+      </w:r>
+    </w:p>
+    <w:p>
+      <w:pPr>
+        <w:pStyle w:val="ListParagraph"/>
+        <w:numPr>
+          <w:ilvl w:val="1"/>
+          <w:numId w:val="15"/>
+        </w:numPr>
+        <w:spacing w:after="360" w:line="360" w:lineRule="auto"/>
+        <w:ind w:left="360"/>
+        <w:rPr>
+          <w:rFonts w:ascii="Times New Roman" w:hAnsi="Times New Roman"/>
+          <w:b/>
+          <w:sz w:val="32"/>
+          <w:lang w:val="bg-BG"/>
+        </w:rPr>
+      </w:pPr>
+      <w:commentRangeStart w:id="2"/>
+      <w:r>
+        <w:rPr>
+          <w:rFonts w:ascii="Times New Roman" w:hAnsi="Times New Roman"/>
+          <w:b/>
+          <w:sz w:val="32"/>
+          <w:lang w:val="bg-BG"/>
+        </w:rPr>
+        <w:t>Структура на базата данни</w:t>
+      </w:r>
+      <w:commentRangeEnd w:id="2"/>
+      <w:r>
+        <w:rPr>
+          <w:rStyle w:val="CommentReference"/>
+        </w:rPr>
+        <w:commentReference w:id="2"/>
+      </w:r>
+    </w:p>
+    <w:p>
+      <w:pPr>
+        <w:pStyle w:val="ListParagraph"/>
+        <w:numPr>
+          <w:ilvl w:val="1"/>
+          <w:numId w:val="15"/>
+        </w:numPr>
+        <w:spacing w:after="360" w:line="360" w:lineRule="auto"/>
+        <w:ind w:left="360"/>
+        <w:rPr>
+          <w:rFonts w:ascii="Times New Roman" w:hAnsi="Times New Roman"/>
+          <w:b/>
+          <w:sz w:val="32"/>
+          <w:lang w:val="bg-BG"/>
+        </w:rPr>
+      </w:pPr>
+      <w:r>
+        <w:rPr>
+          <w:rFonts w:ascii="Times New Roman" w:hAnsi="Times New Roman"/>
+          <w:b/>
+          <w:sz w:val="32"/>
+          <w:lang w:val="bg-BG"/>
+        </w:rPr>
+        <w:t>Описание на алгоритъма</w:t>
+      </w:r>
+    </w:p>
+    <w:p>
+      <w:pPr>
+        <w:pStyle w:val="ListParagraph"/>
+        <w:numPr>
+          <w:ilvl w:val="2"/>
+          <w:numId w:val="15"/>
+        </w:numPr>
+        <w:spacing w:after="120" w:line="360" w:lineRule="auto"/>
+        <w:rPr>
+          <w:rFonts w:ascii="Times New Roman" w:hAnsi="Times New Roman"/>
+          <w:b/>
+          <w:sz w:val="32"/>
+          <w:lang w:val="bg-BG"/>
+        </w:rPr>
+      </w:pPr>
+      <w:r>
+        <w:rPr>
+          <w:rFonts w:ascii="Times New Roman" w:hAnsi="Times New Roman"/>
+          <w:b/>
+          <w:sz w:val="32"/>
+          <w:lang w:val="bg-BG"/>
+        </w:rPr>
+        <w:t>Логин и регистрация</w:t>
+      </w:r>
+    </w:p>
+    <w:p>
+      <w:pPr>
+        <w:spacing w:after="360" w:line="360" w:lineRule="auto"/>
+        <w:ind w:firstLine="270"/>
+        <w:rPr>
+          <w:rFonts w:ascii="Times New Roman" w:hAnsi="Times New Roman"/>
+          <w:sz w:val="28"/>
+        </w:rPr>
+      </w:pPr>
+      <w:r>
+        <w:rPr>
+          <w:rFonts w:ascii="Times New Roman" w:hAnsi="Times New Roman"/>
+          <w:sz w:val="28"/>
+          <w:lang w:val="bg-BG"/>
+        </w:rPr>
+        <w:t xml:space="preserve">При влизане в приложението се показва </w:t>
+      </w:r>
+      <w:r>
+        <w:rPr>
+          <w:rFonts w:ascii="Times New Roman" w:hAnsi="Times New Roman"/>
+          <w:sz w:val="28"/>
+          <w:lang w:val="bg-BG"/>
+        </w:rPr>
+        <w:t>страница</w:t>
+      </w:r>
+      <w:r>
+        <w:rPr>
+          <w:rFonts w:ascii="Times New Roman" w:hAnsi="Times New Roman"/>
+          <w:sz w:val="28"/>
+          <w:lang w:val="bg-BG"/>
+        </w:rPr>
+        <w:t xml:space="preserve">, на </w:t>
+      </w:r>
+      <w:r>
+        <w:rPr>
+          <w:rFonts w:ascii="Times New Roman" w:hAnsi="Times New Roman"/>
+          <w:sz w:val="28"/>
+          <w:lang w:val="bg-BG"/>
+        </w:rPr>
+        <w:t xml:space="preserve">която </w:t>
+      </w:r>
+      <w:r>
+        <w:rPr>
+          <w:rFonts w:ascii="Times New Roman" w:hAnsi="Times New Roman"/>
+          <w:sz w:val="28"/>
+          <w:lang w:val="bg-BG"/>
+        </w:rPr>
+        <w:t xml:space="preserve">потребителят трябва да избере една от опциите за логин (чрез </w:t>
+      </w:r>
+      <w:r>
+        <w:rPr>
+          <w:rFonts w:ascii="Times New Roman" w:hAnsi="Times New Roman"/>
+          <w:sz w:val="28"/>
+        </w:rPr>
+        <w:t>gmail</w:t>
+      </w:r>
+      <w:r>
+        <w:rPr>
+          <w:rFonts w:ascii="Times New Roman" w:hAnsi="Times New Roman"/>
+          <w:sz w:val="28"/>
+          <w:lang w:val="bg-BG"/>
+        </w:rPr>
+        <w:t xml:space="preserve"> или чрез </w:t>
+      </w:r>
+      <w:r>
+        <w:rPr>
+          <w:rFonts w:ascii="Times New Roman" w:hAnsi="Times New Roman"/>
+          <w:sz w:val="28"/>
+        </w:rPr>
+        <w:t>facebook</w:t>
+      </w:r>
+      <w:r>
+        <w:rPr>
+          <w:rFonts w:ascii="Times New Roman" w:hAnsi="Times New Roman"/>
+          <w:sz w:val="28"/>
+          <w:lang w:val="bg-BG"/>
+        </w:rPr>
+        <w:t xml:space="preserve">) или съответно да се регистира, ако все още няма акаунт за </w:t>
+      </w:r>
+      <w:r>
+        <w:rPr>
+          <w:rFonts w:ascii="Times New Roman" w:hAnsi="Times New Roman"/>
+          <w:sz w:val="28"/>
+        </w:rPr>
+        <w:t>EverydayChef</w:t>
+      </w:r>
+      <w:r>
+        <w:rPr>
+          <w:rFonts w:ascii="Times New Roman" w:hAnsi="Times New Roman"/>
+          <w:sz w:val="28"/>
+          <w:lang w:val="bg-BG"/>
+        </w:rPr>
+        <w:t xml:space="preserve">.  </w:t>
+      </w:r>
+      <w:r>
+        <w:rPr>
+          <w:rFonts w:ascii="Times New Roman" w:hAnsi="Times New Roman"/>
+          <w:sz w:val="28"/>
+          <w:lang w:val="bg-BG"/>
+        </w:rPr>
+        <w:t xml:space="preserve">– </w:t>
+      </w:r>
+      <w:r>
+        <w:rPr>
+          <w:rFonts w:ascii="Times New Roman" w:hAnsi="Times New Roman"/>
+          <w:sz w:val="28"/>
+        </w:rPr>
+        <w:t>LoginActivity</w:t>
+      </w:r>
+    </w:p>
+    <w:p>
+      <w:pPr>
+        <w:spacing w:after="360" w:line="360" w:lineRule="auto"/>
+        <w:ind w:firstLine="270"/>
+        <w:rPr>
+          <w:rFonts w:ascii="Times New Roman" w:hAnsi="Times New Roman"/>
+          <w:b/>
+          <w:sz w:val="32"/>
+          <w:lang w:val="bg-BG"/>
+        </w:rPr>
+      </w:pPr>
+      <w:r>
+        <w:rPr>
+          <w:rFonts w:ascii="Times New Roman" w:hAnsi="Times New Roman"/>
+          <w:sz w:val="28"/>
+          <w:lang w:val="bg-BG"/>
+        </w:rPr>
+        <w:t>След успешен логин се извлича информа</w:t>
+      </w:r>
+      <w:r>
+        <w:rPr>
+          <w:rFonts w:ascii="Times New Roman" w:hAnsi="Times New Roman"/>
+          <w:sz w:val="28"/>
+          <w:lang w:val="bg-BG"/>
+        </w:rPr>
+        <w:t>цията за този акаунт чрез заявки</w:t>
+      </w:r>
+      <w:r>
+        <w:rPr>
+          <w:rFonts w:ascii="Times New Roman" w:hAnsi="Times New Roman"/>
+          <w:sz w:val="28"/>
+          <w:lang w:val="bg-BG"/>
+        </w:rPr>
+        <w:t xml:space="preserve"> до сървъра и в различните </w:t>
+      </w:r>
+      <w:r>
+        <w:rPr>
+          <w:rFonts w:ascii="Times New Roman" w:hAnsi="Times New Roman"/>
+          <w:sz w:val="28"/>
+          <w:lang w:val="bg-BG"/>
+        </w:rPr>
+        <w:t xml:space="preserve">страници (фрагменти) на основната част </w:t>
+      </w:r>
+      <w:r>
+        <w:rPr>
+          <w:rFonts w:ascii="Times New Roman" w:hAnsi="Times New Roman"/>
+          <w:sz w:val="28"/>
+          <w:lang w:val="bg-BG"/>
+        </w:rPr>
+        <w:lastRenderedPageBreak/>
+        <w:t>от приложението (</w:t>
+      </w:r>
+      <w:r>
+        <w:rPr>
+          <w:rFonts w:ascii="Times New Roman" w:hAnsi="Times New Roman"/>
+          <w:sz w:val="28"/>
+        </w:rPr>
+        <w:t>MainActivity</w:t>
+      </w:r>
+      <w:r>
+        <w:rPr>
+          <w:rFonts w:ascii="Times New Roman" w:hAnsi="Times New Roman"/>
+          <w:sz w:val="28"/>
+          <w:lang w:val="bg-BG"/>
+        </w:rPr>
+        <w:t xml:space="preserve">) </w:t>
+      </w:r>
+      <w:r>
+        <w:rPr>
+          <w:rFonts w:ascii="Times New Roman" w:hAnsi="Times New Roman"/>
+          <w:sz w:val="28"/>
+          <w:lang w:val="bg-BG"/>
+        </w:rPr>
+        <w:t>с</w:t>
+      </w:r>
+      <w:r>
+        <w:rPr>
+          <w:rFonts w:ascii="Times New Roman" w:hAnsi="Times New Roman"/>
+          <w:sz w:val="28"/>
+          <w:lang w:val="bg-BG"/>
+        </w:rPr>
+        <w:t>е показва семейството, към което принадлежи, харесани и създадени рецепти, както и списъците с продукти за пазаруване</w:t>
+      </w:r>
+      <w:r>
+        <w:rPr>
+          <w:rFonts w:ascii="Times New Roman" w:hAnsi="Times New Roman"/>
+          <w:sz w:val="28"/>
+          <w:lang w:val="bg-BG"/>
+        </w:rPr>
+        <w:t>.</w:t>
+      </w:r>
+    </w:p>
+    <w:p>
+      <w:pPr>
+        <w:pStyle w:val="ListParagraph"/>
+        <w:numPr>
+          <w:ilvl w:val="2"/>
+          <w:numId w:val="15"/>
+        </w:numPr>
+        <w:spacing w:after="360" w:line="360" w:lineRule="auto"/>
+        <w:rPr>
+          <w:rFonts w:ascii="Times New Roman" w:hAnsi="Times New Roman"/>
+          <w:b/>
+          <w:sz w:val="32"/>
+          <w:lang w:val="bg-BG"/>
+        </w:rPr>
+      </w:pPr>
+      <w:r>
+        <w:rPr>
+          <w:rFonts w:ascii="Times New Roman" w:hAnsi="Times New Roman"/>
+          <w:b/>
+          <w:sz w:val="32"/>
+          <w:lang w:val="bg-BG"/>
+        </w:rPr>
+        <w:t>Семейство</w:t>
+      </w:r>
+    </w:p>
+    <w:p>
+      <w:pPr>
+        <w:spacing w:after="120" w:line="360" w:lineRule="auto"/>
+        <w:ind w:firstLine="270"/>
+        <w:rPr>
+          <w:rFonts w:ascii="Times New Roman" w:hAnsi="Times New Roman"/>
+          <w:sz w:val="28"/>
+          <w:lang w:val="bg-BG"/>
+        </w:rPr>
+      </w:pPr>
+      <w:r>
+        <w:rPr>
+          <w:rFonts w:ascii="Times New Roman" w:hAnsi="Times New Roman"/>
+          <w:sz w:val="28"/>
+          <w:lang w:val="bg-BG"/>
+        </w:rPr>
+        <w:t xml:space="preserve">Всеки потребител на </w:t>
+      </w:r>
+      <w:r>
+        <w:rPr>
+          <w:rFonts w:ascii="Times New Roman" w:hAnsi="Times New Roman"/>
+          <w:sz w:val="28"/>
+        </w:rPr>
+        <w:t>EverydayChef</w:t>
+      </w:r>
+      <w:r>
+        <w:rPr>
+          <w:rFonts w:ascii="Times New Roman" w:hAnsi="Times New Roman"/>
+          <w:sz w:val="28"/>
+          <w:lang w:val="bg-BG"/>
+        </w:rPr>
+        <w:t xml:space="preserve"> може да участва в едно семейство. Участниците в семейството споделят общи налич</w:t>
+      </w:r>
+      <w:r>
+        <w:rPr>
+          <w:rFonts w:ascii="Times New Roman" w:hAnsi="Times New Roman"/>
+          <w:sz w:val="28"/>
+          <w:lang w:val="bg-BG"/>
+        </w:rPr>
+        <w:t xml:space="preserve">ни продукти, харесани рецепти, </w:t>
+      </w:r>
+      <w:r>
+        <w:rPr>
+          <w:rFonts w:ascii="Times New Roman" w:hAnsi="Times New Roman"/>
+          <w:sz w:val="28"/>
+          <w:lang w:val="bg-BG"/>
+        </w:rPr>
+        <w:t>списъци с нужни покупки</w:t>
+      </w:r>
+      <w:r>
+        <w:rPr>
+          <w:rFonts w:ascii="Times New Roman" w:hAnsi="Times New Roman"/>
+          <w:sz w:val="28"/>
+          <w:lang w:val="bg-BG"/>
+        </w:rPr>
+        <w:t xml:space="preserve"> и списък с рецепти за скоро готвене</w:t>
+      </w:r>
+      <w:r>
+        <w:rPr>
+          <w:rFonts w:ascii="Times New Roman" w:hAnsi="Times New Roman"/>
+          <w:sz w:val="28"/>
+          <w:lang w:val="bg-BG"/>
+        </w:rPr>
+        <w:t>.</w:t>
+      </w:r>
+    </w:p>
+    <w:p>
+      <w:pPr>
+        <w:spacing w:after="360" w:line="360" w:lineRule="auto"/>
+        <w:ind w:firstLine="270"/>
+        <w:rPr>
+          <w:rFonts w:ascii="Times New Roman" w:hAnsi="Times New Roman"/>
+          <w:b/>
+          <w:sz w:val="32"/>
+        </w:rPr>
+      </w:pPr>
+      <w:r>
+        <w:rPr>
+          <w:rFonts w:ascii="Times New Roman" w:hAnsi="Times New Roman"/>
+          <w:sz w:val="28"/>
+          <w:lang w:val="bg-BG"/>
+        </w:rPr>
+        <w:t xml:space="preserve">Чрез </w:t>
+      </w:r>
+      <w:r>
+        <w:rPr>
+          <w:rFonts w:ascii="Times New Roman" w:hAnsi="Times New Roman"/>
+          <w:sz w:val="28"/>
+          <w:lang w:val="bg-BG"/>
+        </w:rPr>
+        <w:t>отварящото се отдясно меню (</w:t>
+      </w:r>
+      <w:r>
+        <w:rPr>
+          <w:rFonts w:ascii="Times New Roman" w:hAnsi="Times New Roman"/>
+          <w:sz w:val="28"/>
+        </w:rPr>
+        <w:t>NavigationDrawer</w:t>
+      </w:r>
+      <w:r>
+        <w:rPr>
+          <w:rFonts w:ascii="Times New Roman" w:hAnsi="Times New Roman"/>
+          <w:sz w:val="28"/>
+          <w:lang w:val="bg-BG"/>
+        </w:rPr>
+        <w:t>)</w:t>
+      </w:r>
+      <w:r>
+        <w:rPr>
+          <w:rFonts w:ascii="Times New Roman" w:hAnsi="Times New Roman"/>
+          <w:sz w:val="28"/>
+        </w:rPr>
+        <w:t xml:space="preserve"> </w:t>
+      </w:r>
+      <w:r>
+        <w:rPr>
+          <w:rFonts w:ascii="Times New Roman" w:hAnsi="Times New Roman"/>
+          <w:sz w:val="28"/>
+          <w:lang w:val="bg-BG"/>
+        </w:rPr>
+        <w:t>потребителят може да избере страницата за профил (</w:t>
+      </w:r>
+      <w:r>
+        <w:rPr>
+          <w:rFonts w:ascii="Times New Roman" w:hAnsi="Times New Roman"/>
+          <w:sz w:val="28"/>
+        </w:rPr>
+        <w:t>ProfileFragment</w:t>
+      </w:r>
+      <w:r>
+        <w:rPr>
+          <w:rFonts w:ascii="Times New Roman" w:hAnsi="Times New Roman"/>
+          <w:sz w:val="28"/>
+          <w:lang w:val="bg-BG"/>
+        </w:rPr>
+        <w:t xml:space="preserve">). В нея той може да редактира информацията си, както и да </w:t>
+      </w:r>
+      <w:r>
+        <w:rPr>
+          <w:rFonts w:ascii="Times New Roman" w:hAnsi="Times New Roman"/>
+          <w:sz w:val="28"/>
+          <w:lang w:val="bg-BG"/>
+        </w:rPr>
+        <w:t xml:space="preserve">управлява семейството, към което принадлежи в случай, че то е създадено от него. Ако това семейство е създадено от някой друг, потребителят може само да преглежда информацията свързана с него или да го напусне. </w:t>
+      </w:r>
+    </w:p>
+    <w:p>
+      <w:pPr>
+        <w:pStyle w:val="ListParagraph"/>
+        <w:numPr>
+          <w:ilvl w:val="2"/>
+          <w:numId w:val="15"/>
+        </w:numPr>
+        <w:spacing w:after="120" w:line="360" w:lineRule="auto"/>
+        <w:rPr>
+          <w:rFonts w:ascii="Times New Roman" w:hAnsi="Times New Roman"/>
+          <w:b/>
+          <w:sz w:val="32"/>
+          <w:lang w:val="bg-BG"/>
+        </w:rPr>
+      </w:pPr>
+      <w:r>
+        <w:rPr>
+          <w:rFonts w:ascii="Times New Roman" w:hAnsi="Times New Roman"/>
+          <w:b/>
+          <w:sz w:val="32"/>
+          <w:lang w:val="bg-BG"/>
+        </w:rPr>
+        <w:t>Рецепти</w:t>
+      </w:r>
+    </w:p>
+    <w:p>
+      <w:pPr>
+        <w:spacing w:after="120" w:line="360" w:lineRule="auto"/>
+        <w:ind w:firstLine="270"/>
+        <w:rPr>
+          <w:rFonts w:ascii="Times New Roman" w:hAnsi="Times New Roman"/>
+          <w:sz w:val="28"/>
+          <w:lang w:val="bg-BG"/>
+        </w:rPr>
+      </w:pPr>
+      <w:r>
+        <w:rPr>
+          <w:rFonts w:ascii="Times New Roman" w:hAnsi="Times New Roman"/>
+          <w:sz w:val="28"/>
+          <w:lang w:val="bg-BG"/>
+        </w:rPr>
+        <w:t>Могат да се създават рецепти</w:t>
+      </w:r>
+      <w:r>
+        <w:rPr>
+          <w:rFonts w:ascii="Times New Roman" w:hAnsi="Times New Roman"/>
+          <w:sz w:val="28"/>
+          <w:lang w:val="bg-BG"/>
+        </w:rPr>
+        <w:t xml:space="preserve"> от всеки потребител, да се променят и премахват чрез </w:t>
+      </w:r>
+      <w:r>
+        <w:rPr>
+          <w:rFonts w:ascii="Times New Roman" w:hAnsi="Times New Roman"/>
+          <w:sz w:val="28"/>
+          <w:lang w:val="bg-BG"/>
+        </w:rPr>
+        <w:t xml:space="preserve">съответните </w:t>
+      </w:r>
+      <w:r>
+        <w:rPr>
+          <w:rFonts w:ascii="Times New Roman" w:hAnsi="Times New Roman"/>
+          <w:sz w:val="28"/>
+          <w:lang w:val="bg-BG"/>
+        </w:rPr>
+        <w:t>з</w:t>
+      </w:r>
+      <w:r>
+        <w:rPr>
+          <w:rFonts w:ascii="Times New Roman" w:hAnsi="Times New Roman"/>
+          <w:sz w:val="28"/>
+          <w:lang w:val="bg-BG"/>
+        </w:rPr>
+        <w:t>аявки към бекенда</w:t>
+      </w:r>
+      <w:r>
+        <w:rPr>
+          <w:rFonts w:ascii="Times New Roman" w:hAnsi="Times New Roman"/>
+          <w:sz w:val="28"/>
+          <w:lang w:val="bg-BG"/>
+        </w:rPr>
+        <w:t>.</w:t>
+      </w:r>
+      <w:r>
+        <w:rPr>
+          <w:rFonts w:ascii="Times New Roman" w:hAnsi="Times New Roman"/>
+          <w:sz w:val="28"/>
+          <w:lang w:val="bg-BG"/>
+        </w:rPr>
+        <w:t xml:space="preserve"> </w:t>
+      </w:r>
+      <w:r>
+        <w:rPr>
+          <w:rFonts w:ascii="Times New Roman" w:hAnsi="Times New Roman"/>
+          <w:sz w:val="28"/>
+          <w:lang w:val="bg-BG"/>
+        </w:rPr>
+        <w:t xml:space="preserve">Могат да се коментират, </w:t>
+      </w:r>
+      <w:r>
+        <w:rPr>
+          <w:rFonts w:ascii="Times New Roman" w:hAnsi="Times New Roman"/>
+          <w:sz w:val="28"/>
+          <w:lang w:val="bg-BG"/>
+        </w:rPr>
+        <w:t>харесват</w:t>
+      </w:r>
+      <w:r>
+        <w:rPr>
+          <w:rFonts w:ascii="Times New Roman" w:hAnsi="Times New Roman"/>
+          <w:sz w:val="28"/>
+        </w:rPr>
+        <w:t xml:space="preserve"> </w:t>
+      </w:r>
+      <w:r>
+        <w:rPr>
+          <w:rFonts w:ascii="Times New Roman" w:hAnsi="Times New Roman"/>
+          <w:sz w:val="28"/>
+          <w:lang w:val="bg-BG"/>
+        </w:rPr>
+        <w:t>и да се добавят в списък с рецепти за скоро готвене</w:t>
+      </w:r>
+      <w:r>
+        <w:rPr>
+          <w:rFonts w:ascii="Times New Roman" w:hAnsi="Times New Roman"/>
+          <w:sz w:val="28"/>
+          <w:lang w:val="bg-BG"/>
+        </w:rPr>
+        <w:t xml:space="preserve">. Рецептите съдържат нужните за тях продукти. </w:t>
+      </w:r>
+    </w:p>
+    <w:p>
+      <w:pPr>
+        <w:spacing w:after="120" w:line="360" w:lineRule="auto"/>
+        <w:ind w:firstLine="270"/>
+        <w:rPr>
+          <w:rFonts w:ascii="Times New Roman" w:hAnsi="Times New Roman"/>
+          <w:sz w:val="28"/>
+          <w:lang w:val="bg-BG"/>
+        </w:rPr>
+      </w:pPr>
+      <w:r>
+        <w:rPr>
+          <w:rFonts w:ascii="Times New Roman" w:hAnsi="Times New Roman"/>
+          <w:sz w:val="28"/>
+          <w:lang w:val="bg-BG"/>
+        </w:rPr>
+        <w:t xml:space="preserve">От </w:t>
+      </w:r>
+      <w:r>
+        <w:rPr>
+          <w:rFonts w:ascii="Times New Roman" w:hAnsi="Times New Roman"/>
+          <w:sz w:val="28"/>
+        </w:rPr>
+        <w:t xml:space="preserve">NavigationDrawer </w:t>
+      </w:r>
+      <w:r>
+        <w:rPr>
+          <w:rFonts w:ascii="Times New Roman" w:hAnsi="Times New Roman"/>
+          <w:sz w:val="28"/>
+          <w:lang w:val="bg-BG"/>
+        </w:rPr>
+        <w:t>потребителят може да избере страницата за профил, където да види собствените си рецепти, или страницата за готвене (</w:t>
+      </w:r>
+      <w:r>
+        <w:rPr>
+          <w:rFonts w:ascii="Times New Roman" w:hAnsi="Times New Roman"/>
+          <w:sz w:val="28"/>
+        </w:rPr>
+        <w:t>CookFragment</w:t>
+      </w:r>
+      <w:r>
+        <w:rPr>
+          <w:rFonts w:ascii="Times New Roman" w:hAnsi="Times New Roman"/>
+          <w:sz w:val="28"/>
+          <w:lang w:val="bg-BG"/>
+        </w:rPr>
+        <w:t>)</w:t>
+      </w:r>
+      <w:r>
+        <w:rPr>
+          <w:rFonts w:ascii="Times New Roman" w:hAnsi="Times New Roman"/>
+          <w:sz w:val="28"/>
+        </w:rPr>
+        <w:t>, от</w:t>
+      </w:r>
+      <w:r>
+        <w:rPr>
+          <w:rFonts w:ascii="Times New Roman" w:hAnsi="Times New Roman"/>
+          <w:sz w:val="28"/>
+          <w:lang w:val="bg-BG"/>
+        </w:rPr>
+        <w:t>където може да намира други рецепти според това какви продукти има или това какво е търсил в търсачката. При влзиането в страницата за специфична рецепта (</w:t>
+      </w:r>
+      <w:r>
+        <w:rPr>
+          <w:rFonts w:ascii="Times New Roman" w:hAnsi="Times New Roman"/>
+          <w:sz w:val="28"/>
+        </w:rPr>
+        <w:t>RecipeFragment</w:t>
+      </w:r>
+      <w:r>
+        <w:rPr>
+          <w:rFonts w:ascii="Times New Roman" w:hAnsi="Times New Roman"/>
+          <w:sz w:val="28"/>
+          <w:lang w:val="bg-BG"/>
+        </w:rPr>
+        <w:t>) се извличат от бекенда нужните продукти за нея, описанието на приготвянето и, снимката на рецептата, ако има такава</w:t>
+      </w:r>
+      <w:r>
+        <w:rPr>
+          <w:rFonts w:ascii="Times New Roman" w:hAnsi="Times New Roman"/>
+          <w:sz w:val="28"/>
+          <w:lang w:val="bg-BG"/>
+        </w:rPr>
+        <w:t xml:space="preserve">, и други. В края на страницата има бутон </w:t>
+      </w:r>
+      <w:r>
+        <w:rPr>
+          <w:rFonts w:ascii="Times New Roman" w:hAnsi="Times New Roman"/>
+          <w:sz w:val="28"/>
+        </w:rPr>
+        <w:lastRenderedPageBreak/>
+        <w:t>Cook</w:t>
+      </w:r>
+      <w:r>
+        <w:rPr>
+          <w:rFonts w:ascii="Times New Roman" w:hAnsi="Times New Roman"/>
+          <w:sz w:val="28"/>
+          <w:lang w:val="bg-BG"/>
+        </w:rPr>
+        <w:t>, който залага рецептата в списъка за готвене на семейството, както и добавя нейните съставки в списък за покупки в случай, че семейството няма тези продукти в наличност.</w:t>
+      </w:r>
+    </w:p>
+    <w:p>
+      <w:pPr>
+        <w:rPr>
+          <w:rFonts w:ascii="Times New Roman" w:hAnsi="Times New Roman"/>
+          <w:sz w:val="28"/>
+        </w:rPr>
+      </w:pPr>
+    </w:p>
+    <w:p>
+      <w:pPr>
+        <w:pStyle w:val="ListParagraph"/>
+        <w:numPr>
+          <w:ilvl w:val="2"/>
+          <w:numId w:val="15"/>
+        </w:numPr>
+        <w:spacing w:after="360" w:line="360" w:lineRule="auto"/>
+        <w:rPr>
+          <w:rFonts w:ascii="Times New Roman" w:hAnsi="Times New Roman"/>
+          <w:b/>
+          <w:sz w:val="32"/>
+          <w:lang w:val="bg-BG"/>
+        </w:rPr>
+      </w:pPr>
+      <w:r>
+        <w:rPr>
+          <w:rFonts w:ascii="Times New Roman" w:hAnsi="Times New Roman"/>
+          <w:b/>
+          <w:sz w:val="32"/>
+          <w:lang w:val="bg-BG"/>
+        </w:rPr>
+        <w:t>Списъци с нужни покупки</w:t>
+      </w:r>
+    </w:p>
+    <w:p>
+      <w:pPr>
+        <w:spacing w:after="120" w:line="360" w:lineRule="auto"/>
+        <w:ind w:firstLine="270"/>
+        <w:rPr>
+          <w:rFonts w:ascii="Times New Roman" w:hAnsi="Times New Roman"/>
+          <w:sz w:val="28"/>
+          <w:lang w:val="bg-BG"/>
+        </w:rPr>
+      </w:pPr>
+      <w:r>
+        <w:rPr>
+          <w:rFonts w:ascii="Times New Roman" w:hAnsi="Times New Roman"/>
+          <w:sz w:val="28"/>
+          <w:lang w:val="bg-BG"/>
+        </w:rPr>
+        <w:t xml:space="preserve">Всяко семейство има </w:t>
+      </w:r>
+      <w:r>
+        <w:rPr>
+          <w:rFonts w:ascii="Times New Roman" w:hAnsi="Times New Roman"/>
+          <w:sz w:val="28"/>
+          <w:lang w:val="bg-BG"/>
+        </w:rPr>
+        <w:t xml:space="preserve">възможност да си създава </w:t>
+      </w:r>
+      <w:r>
+        <w:rPr>
+          <w:rFonts w:ascii="Times New Roman" w:hAnsi="Times New Roman"/>
+          <w:sz w:val="28"/>
+          <w:lang w:val="bg-BG"/>
+        </w:rPr>
+        <w:t xml:space="preserve">списъци с </w:t>
+      </w:r>
+      <w:r>
+        <w:rPr>
+          <w:rFonts w:ascii="Times New Roman" w:hAnsi="Times New Roman"/>
+          <w:sz w:val="28"/>
+          <w:lang w:val="bg-BG"/>
+        </w:rPr>
+        <w:t xml:space="preserve">продукти, които са споделени за всеки един член на семейството. </w:t>
+      </w:r>
+    </w:p>
+    <w:p>
+      <w:pPr>
+        <w:spacing w:after="360" w:line="360" w:lineRule="auto"/>
+        <w:ind w:firstLine="270"/>
+        <w:rPr>
+          <w:rFonts w:ascii="Times New Roman" w:hAnsi="Times New Roman"/>
+          <w:sz w:val="28"/>
+          <w:lang w:val="bg-BG"/>
+        </w:rPr>
+      </w:pPr>
+      <w:r>
+        <w:rPr>
+          <w:rFonts w:ascii="Times New Roman" w:hAnsi="Times New Roman"/>
+          <w:sz w:val="28"/>
+          <w:lang w:val="bg-BG"/>
+        </w:rPr>
+        <w:t xml:space="preserve">Отново от </w:t>
+      </w:r>
+      <w:r>
+        <w:rPr>
+          <w:rFonts w:ascii="Times New Roman" w:hAnsi="Times New Roman"/>
+          <w:sz w:val="28"/>
+        </w:rPr>
+        <w:t xml:space="preserve">NavigationDrawer </w:t>
+      </w:r>
+      <w:r>
+        <w:rPr>
+          <w:rFonts w:ascii="Times New Roman" w:hAnsi="Times New Roman"/>
+          <w:sz w:val="28"/>
+          <w:lang w:val="bg-BG"/>
+        </w:rPr>
+        <w:t>потребителят може да достъпи страницата със списъците</w:t>
+      </w:r>
+      <w:r>
+        <w:rPr>
+          <w:rFonts w:ascii="Times New Roman" w:hAnsi="Times New Roman"/>
+          <w:sz w:val="28"/>
+        </w:rPr>
+        <w:t xml:space="preserve"> (ShoppingList</w:t>
+      </w:r>
+      <w:r>
+        <w:rPr>
+          <w:rFonts w:ascii="Times New Roman" w:hAnsi="Times New Roman"/>
+          <w:sz w:val="28"/>
+        </w:rPr>
+        <w:t>s</w:t>
+      </w:r>
+      <w:r>
+        <w:rPr>
+          <w:rFonts w:ascii="Times New Roman" w:hAnsi="Times New Roman"/>
+          <w:sz w:val="28"/>
+        </w:rPr>
+        <w:t>Fragment)</w:t>
+      </w:r>
+      <w:r>
+        <w:rPr>
+          <w:rFonts w:ascii="Times New Roman" w:hAnsi="Times New Roman"/>
+          <w:sz w:val="28"/>
+          <w:lang w:val="bg-BG"/>
+        </w:rPr>
+        <w:t>. На нея се показват всички различни списъци, които принадлежат на съответното семейсто. Отдолу на страницата има бутон за създаване на нов списък</w:t>
+      </w:r>
+      <w:r>
+        <w:rPr>
+          <w:rFonts w:ascii="Times New Roman" w:hAnsi="Times New Roman"/>
+          <w:sz w:val="28"/>
+          <w:lang w:val="bg-BG"/>
+        </w:rPr>
+        <w:t>, при натискането на който потребителят въвежда име на списъка</w:t>
+      </w:r>
+      <w:r>
+        <w:rPr>
+          <w:rFonts w:ascii="Times New Roman" w:hAnsi="Times New Roman"/>
+          <w:sz w:val="28"/>
+        </w:rPr>
+        <w:t>,</w:t>
+      </w:r>
+      <w:r>
+        <w:rPr>
+          <w:rFonts w:ascii="Times New Roman" w:hAnsi="Times New Roman"/>
+          <w:sz w:val="28"/>
+          <w:lang w:val="bg-BG"/>
+        </w:rPr>
+        <w:t xml:space="preserve"> след което е препратен към страницата на единичен списък (</w:t>
+      </w:r>
+      <w:r>
+        <w:rPr>
+          <w:rFonts w:ascii="Times New Roman" w:hAnsi="Times New Roman"/>
+          <w:sz w:val="28"/>
+        </w:rPr>
+        <w:t>ShoppingListFragment</w:t>
+      </w:r>
+      <w:r>
+        <w:rPr>
+          <w:rFonts w:ascii="Times New Roman" w:hAnsi="Times New Roman"/>
+          <w:sz w:val="28"/>
+          <w:lang w:val="bg-BG"/>
+        </w:rPr>
+        <w:t>)</w:t>
+      </w:r>
+      <w:r>
+        <w:rPr>
+          <w:rFonts w:ascii="Times New Roman" w:hAnsi="Times New Roman"/>
+          <w:sz w:val="28"/>
+          <w:lang w:val="bg-BG"/>
+        </w:rPr>
+        <w:t xml:space="preserve">. </w:t>
+      </w:r>
+      <w:r>
+        <w:rPr>
+          <w:rFonts w:ascii="Times New Roman" w:hAnsi="Times New Roman"/>
+          <w:sz w:val="28"/>
+          <w:lang w:val="bg-BG"/>
+        </w:rPr>
+        <w:t>В нея могат да се добавят продукти за купуване както ръчно - чрез бутона на страницата, така и динамично чрез добавяне на рецепта в списъка за готвене на семейството. Отбелязаните продукти за купени се добавят в наличните продукти на семейството.</w:t>
+      </w:r>
+    </w:p>
+    <w:p>
+      <w:pPr>
+        <w:pStyle w:val="ListParagraph"/>
+        <w:numPr>
+          <w:ilvl w:val="2"/>
+          <w:numId w:val="15"/>
+        </w:numPr>
+        <w:spacing w:after="360" w:line="360" w:lineRule="auto"/>
+        <w:rPr>
+          <w:rFonts w:ascii="Times New Roman" w:hAnsi="Times New Roman"/>
+          <w:b/>
+          <w:sz w:val="32"/>
+          <w:lang w:val="bg-BG"/>
+        </w:rPr>
+      </w:pPr>
+      <w:r>
+        <w:rPr>
+          <w:rFonts w:ascii="Times New Roman" w:hAnsi="Times New Roman"/>
+          <w:b/>
+          <w:sz w:val="32"/>
+          <w:lang w:val="bg-BG"/>
+        </w:rPr>
+        <w:t>Търсачка на рецепти</w:t>
+      </w:r>
+    </w:p>
+    <w:p>
+      <w:pPr>
+        <w:spacing w:after="360" w:line="360" w:lineRule="auto"/>
+        <w:rPr>
+          <w:rFonts w:ascii="Times New Roman" w:hAnsi="Times New Roman"/>
+          <w:b/>
+          <w:sz w:val="32"/>
+        </w:rPr>
+      </w:pPr>
+      <w:r>
+        <w:rPr>
+          <w:rFonts w:ascii="Times New Roman" w:hAnsi="Times New Roman"/>
+          <w:b/>
+          <w:sz w:val="32"/>
+        </w:rPr>
+        <w:t>/</w:t>
+      </w:r>
+      <w:r>
+        <w:rPr>
+          <w:rFonts w:ascii="Times New Roman" w:hAnsi="Times New Roman"/>
+          <w:b/>
+          <w:sz w:val="32"/>
+          <w:lang w:val="bg-BG"/>
+        </w:rPr>
+        <w:t>Това ще е забавно, ама хубаво е да го направя преди да почна да лафя за него...</w:t>
+      </w:r>
+      <w:r>
+        <w:rPr>
+          <w:rFonts w:ascii="Times New Roman" w:hAnsi="Times New Roman"/>
+          <w:b/>
+          <w:sz w:val="32"/>
+        </w:rPr>
+        <w:t>/</w:t>
+      </w:r>
+    </w:p>
+    <w:p>
+      <w:pPr>
+        <w:pStyle w:val="ListParagraph"/>
+        <w:numPr>
+          <w:ilvl w:val="1"/>
+          <w:numId w:val="15"/>
+        </w:numPr>
+        <w:spacing w:after="360" w:line="360" w:lineRule="auto"/>
+        <w:ind w:left="360"/>
+        <w:rPr>
+          <w:rFonts w:ascii="Times New Roman" w:hAnsi="Times New Roman"/>
+          <w:b/>
+          <w:sz w:val="32"/>
+          <w:lang w:val="bg-BG"/>
+        </w:rPr>
+      </w:pPr>
+      <w:r>
+        <w:rPr>
+          <w:rFonts w:ascii="Times New Roman" w:hAnsi="Times New Roman"/>
+          <w:b/>
+          <w:sz w:val="32"/>
+          <w:lang w:val="bg-BG"/>
+        </w:rPr>
+        <w:t>Аргументация за използвани технологии</w:t>
+      </w:r>
+      <w:r>
+        <w:rPr>
+          <w:rFonts w:ascii="Times New Roman" w:hAnsi="Times New Roman"/>
+          <w:b/>
+          <w:sz w:val="32"/>
+          <w:lang w:val="bg-BG"/>
+        </w:rPr>
+        <w:tab/>
+      </w:r>
+    </w:p>
+    <w:p>
+      <w:pPr>
+        <w:pStyle w:val="ListParagraph"/>
+        <w:numPr>
+          <w:ilvl w:val="2"/>
+          <w:numId w:val="15"/>
+        </w:numPr>
+        <w:spacing w:after="360" w:line="360" w:lineRule="auto"/>
+        <w:rPr>
+          <w:rFonts w:ascii="Times New Roman" w:hAnsi="Times New Roman"/>
+          <w:b/>
+          <w:sz w:val="32"/>
+          <w:lang w:val="bg-BG"/>
+        </w:rPr>
+      </w:pPr>
+      <w:r>
+        <w:rPr>
+          <w:rFonts w:ascii="Times New Roman" w:hAnsi="Times New Roman"/>
+          <w:b/>
+          <w:sz w:val="32"/>
+        </w:rPr>
+        <w:t>Android Studio</w:t>
+      </w:r>
+    </w:p>
+    <w:p>
+      <w:pPr>
+        <w:spacing w:after="120" w:line="360" w:lineRule="auto"/>
+        <w:ind w:firstLine="270"/>
+        <w:rPr>
+          <w:rFonts w:ascii="Times New Roman" w:hAnsi="Times New Roman"/>
+          <w:sz w:val="28"/>
+        </w:rPr>
+      </w:pPr>
+      <w:r>
+        <w:rPr>
+          <w:rFonts w:ascii="Times New Roman" w:hAnsi="Times New Roman"/>
+          <w:sz w:val="28"/>
+          <w:lang w:val="bg-BG"/>
+        </w:rPr>
+        <w:t>Освен Android Studio</w:t>
+      </w:r>
+      <w:r>
+        <w:rPr>
+          <w:rFonts w:ascii="Times New Roman" w:hAnsi="Times New Roman"/>
+          <w:sz w:val="28"/>
+        </w:rPr>
+        <w:t xml:space="preserve"> (</w:t>
+      </w:r>
+      <w:r>
+        <w:rPr>
+          <w:rFonts w:ascii="Times New Roman" w:hAnsi="Times New Roman"/>
+          <w:sz w:val="28"/>
+          <w:lang w:val="bg-BG"/>
+        </w:rPr>
+        <w:t>А</w:t>
+      </w:r>
+      <w:r>
+        <w:rPr>
+          <w:rFonts w:ascii="Times New Roman" w:hAnsi="Times New Roman"/>
+          <w:sz w:val="28"/>
+        </w:rPr>
+        <w:t>S)</w:t>
+      </w:r>
+      <w:r>
+        <w:rPr>
+          <w:rFonts w:ascii="Times New Roman" w:hAnsi="Times New Roman"/>
+          <w:sz w:val="28"/>
+          <w:lang w:val="bg-BG"/>
+        </w:rPr>
+        <w:t>,</w:t>
+      </w:r>
+      <w:r>
+        <w:rPr>
+          <w:rFonts w:ascii="Times New Roman" w:hAnsi="Times New Roman"/>
+          <w:sz w:val="28"/>
+          <w:lang w:val="bg-BG"/>
+        </w:rPr>
+        <w:t xml:space="preserve"> </w:t>
+      </w:r>
+      <w:r>
+        <w:rPr>
+          <w:rFonts w:ascii="Times New Roman" w:hAnsi="Times New Roman"/>
+          <w:sz w:val="28"/>
+          <w:lang w:val="bg-BG"/>
+        </w:rPr>
+        <w:t xml:space="preserve">хората разработващи приложения за </w:t>
+      </w:r>
+      <w:r>
+        <w:rPr>
+          <w:rFonts w:ascii="Times New Roman" w:hAnsi="Times New Roman"/>
+          <w:sz w:val="28"/>
+        </w:rPr>
+        <w:t xml:space="preserve">Android </w:t>
+      </w:r>
+      <w:r>
+        <w:rPr>
+          <w:rFonts w:ascii="Times New Roman" w:hAnsi="Times New Roman"/>
+          <w:sz w:val="28"/>
+          <w:lang w:val="bg-BG"/>
+        </w:rPr>
+        <w:t xml:space="preserve">света познават и друго </w:t>
+      </w:r>
+      <w:r>
+        <w:rPr>
+          <w:rFonts w:ascii="Times New Roman" w:hAnsi="Times New Roman"/>
+          <w:sz w:val="28"/>
+          <w:lang w:val="bg-BG"/>
+        </w:rPr>
+        <w:t xml:space="preserve">популярно, но по-старо </w:t>
+      </w:r>
+      <w:r>
+        <w:rPr>
+          <w:rFonts w:ascii="Times New Roman" w:hAnsi="Times New Roman"/>
+          <w:sz w:val="28"/>
+        </w:rPr>
+        <w:t>IDE</w:t>
+      </w:r>
+      <w:r>
+        <w:rPr>
+          <w:rFonts w:ascii="Times New Roman" w:hAnsi="Times New Roman"/>
+          <w:sz w:val="28"/>
+          <w:lang w:val="bg-BG"/>
+        </w:rPr>
+        <w:t xml:space="preserve"> – </w:t>
+      </w:r>
+      <w:r>
+        <w:rPr>
+          <w:rFonts w:ascii="Times New Roman" w:hAnsi="Times New Roman"/>
+          <w:sz w:val="28"/>
+        </w:rPr>
+        <w:t>Eclipse</w:t>
+      </w:r>
+      <w:r>
+        <w:rPr>
+          <w:rFonts w:ascii="Times New Roman" w:hAnsi="Times New Roman"/>
+          <w:sz w:val="28"/>
+          <w:lang w:val="bg-BG"/>
+        </w:rPr>
+        <w:t xml:space="preserve">. </w:t>
+      </w:r>
+      <w:r>
+        <w:rPr>
+          <w:rFonts w:ascii="Times New Roman" w:hAnsi="Times New Roman"/>
+          <w:sz w:val="28"/>
+          <w:lang w:val="bg-BG"/>
+        </w:rPr>
+        <w:t>Причините</w:t>
+      </w:r>
+      <w:r>
+        <w:rPr>
+          <w:rFonts w:ascii="Times New Roman" w:hAnsi="Times New Roman"/>
+          <w:sz w:val="28"/>
+          <w:lang w:val="bg-BG"/>
+        </w:rPr>
+        <w:t xml:space="preserve">, </w:t>
+      </w:r>
+      <w:r>
+        <w:rPr>
+          <w:rFonts w:ascii="Times New Roman" w:hAnsi="Times New Roman"/>
+          <w:sz w:val="28"/>
+          <w:lang w:val="bg-BG"/>
+        </w:rPr>
+        <w:lastRenderedPageBreak/>
+        <w:t xml:space="preserve">поради </w:t>
+      </w:r>
+      <w:r>
+        <w:rPr>
+          <w:rFonts w:ascii="Times New Roman" w:hAnsi="Times New Roman"/>
+          <w:sz w:val="28"/>
+          <w:lang w:val="bg-BG"/>
+        </w:rPr>
+        <w:t xml:space="preserve">които моят избор </w:t>
+      </w:r>
+      <w:r>
+        <w:rPr>
+          <w:rFonts w:ascii="Times New Roman" w:hAnsi="Times New Roman"/>
+          <w:sz w:val="28"/>
+          <w:lang w:val="bg-BG"/>
+        </w:rPr>
+        <w:t xml:space="preserve">е това на </w:t>
+      </w:r>
+      <w:r>
+        <w:rPr>
+          <w:rFonts w:ascii="Times New Roman" w:hAnsi="Times New Roman"/>
+          <w:sz w:val="28"/>
+        </w:rPr>
+        <w:t xml:space="preserve">Google (AS), са няколко. </w:t>
+      </w:r>
+      <w:r>
+        <w:rPr>
+          <w:rFonts w:ascii="Times New Roman" w:hAnsi="Times New Roman"/>
+          <w:sz w:val="28"/>
+          <w:lang w:val="bg-BG"/>
+        </w:rPr>
+        <w:t xml:space="preserve">На първо място, продуктът предлага вградена </w:t>
+      </w:r>
+      <w:r>
+        <w:rPr>
+          <w:rFonts w:ascii="Times New Roman" w:hAnsi="Times New Roman"/>
+          <w:sz w:val="28"/>
+        </w:rPr>
+        <w:t xml:space="preserve">Gradle build </w:t>
+      </w:r>
+      <w:r>
+        <w:rPr>
+          <w:rFonts w:ascii="Times New Roman" w:hAnsi="Times New Roman"/>
+          <w:sz w:val="28"/>
+          <w:lang w:val="bg-BG"/>
+        </w:rPr>
+        <w:t>система –</w:t>
+      </w:r>
+      <w:r>
+        <w:rPr>
+          <w:rFonts w:ascii="Times New Roman" w:hAnsi="Times New Roman"/>
+          <w:sz w:val="28"/>
+        </w:rPr>
+        <w:t xml:space="preserve"> </w:t>
+      </w:r>
+      <w:r>
+        <w:rPr>
+          <w:rFonts w:ascii="Times New Roman" w:hAnsi="Times New Roman"/>
+          <w:sz w:val="28"/>
+          <w:lang w:val="bg-BG"/>
+        </w:rPr>
+        <w:t>удобен помощник в управлението на начина, по който приложението се сглобява (</w:t>
+      </w:r>
+      <w:r>
+        <w:rPr>
+          <w:rFonts w:ascii="Times New Roman" w:hAnsi="Times New Roman"/>
+          <w:sz w:val="28"/>
+        </w:rPr>
+        <w:t>build</w:t>
+      </w:r>
+      <w:r>
+        <w:rPr>
+          <w:rFonts w:ascii="Times New Roman" w:hAnsi="Times New Roman"/>
+          <w:sz w:val="28"/>
+          <w:lang w:val="bg-BG"/>
+        </w:rPr>
+        <w:t>)</w:t>
+      </w:r>
+      <w:r>
+        <w:rPr>
+          <w:rFonts w:ascii="Times New Roman" w:hAnsi="Times New Roman"/>
+          <w:sz w:val="28"/>
+        </w:rPr>
+        <w:t xml:space="preserve">. </w:t>
+      </w:r>
+      <w:r>
+        <w:rPr>
+          <w:rFonts w:ascii="Times New Roman" w:hAnsi="Times New Roman"/>
+          <w:sz w:val="28"/>
+          <w:lang w:val="bg-BG"/>
+        </w:rPr>
+        <w:t xml:space="preserve">Освен това интерфейсът е много интуитивен и лесно се използват отделните компоненти. </w:t>
+      </w:r>
+      <w:r>
+        <w:rPr>
+          <w:rFonts w:ascii="Times New Roman" w:hAnsi="Times New Roman"/>
+          <w:sz w:val="28"/>
+          <w:lang w:val="bg-BG"/>
+        </w:rPr>
+        <w:t xml:space="preserve">За разлика от </w:t>
+      </w:r>
+      <w:r>
+        <w:rPr>
+          <w:rFonts w:ascii="Times New Roman" w:hAnsi="Times New Roman"/>
+          <w:sz w:val="28"/>
+        </w:rPr>
+        <w:t xml:space="preserve">Eclipse, AS </w:t>
+      </w:r>
+      <w:r>
+        <w:rPr>
+          <w:rFonts w:ascii="Times New Roman" w:hAnsi="Times New Roman"/>
+          <w:sz w:val="28"/>
+          <w:lang w:val="bg-BG"/>
+        </w:rPr>
+        <w:t xml:space="preserve">предлага и графичен интерфейс, чрез който процесът на разработка и стилизация на приложения е много улесенен. </w:t>
+      </w:r>
+      <w:r>
+        <w:rPr>
+          <w:rFonts w:ascii="Times New Roman" w:hAnsi="Times New Roman"/>
+          <w:sz w:val="28"/>
+          <w:lang w:val="bg-BG"/>
+        </w:rPr>
+        <w:t>Друга важна причина е, че</w:t>
+      </w:r>
+      <w:r>
+        <w:rPr>
+          <w:rFonts w:ascii="Times New Roman" w:hAnsi="Times New Roman"/>
+          <w:sz w:val="28"/>
+        </w:rPr>
+        <w:t xml:space="preserve"> Android Studio </w:t>
+      </w:r>
+      <w:r>
+        <w:rPr>
+          <w:rFonts w:ascii="Times New Roman" w:hAnsi="Times New Roman"/>
+          <w:sz w:val="28"/>
+          <w:lang w:val="bg-BG"/>
+        </w:rPr>
+        <w:t xml:space="preserve">е създадено специално за </w:t>
+      </w:r>
+      <w:r>
+        <w:rPr>
+          <w:rFonts w:ascii="Times New Roman" w:hAnsi="Times New Roman"/>
+          <w:sz w:val="28"/>
+        </w:rPr>
+        <w:t xml:space="preserve">Android, докато Eclipse </w:t>
+      </w:r>
+      <w:r>
+        <w:rPr>
+          <w:rFonts w:ascii="Times New Roman" w:hAnsi="Times New Roman"/>
+          <w:sz w:val="28"/>
+          <w:lang w:val="bg-BG"/>
+        </w:rPr>
+        <w:t>се използва за всяка платформа и всякакъв език.</w:t>
+      </w:r>
+      <w:r>
+        <w:rPr>
+          <w:rFonts w:ascii="Times New Roman" w:hAnsi="Times New Roman"/>
+          <w:sz w:val="28"/>
+          <w:lang w:val="bg-BG"/>
+        </w:rPr>
+        <w:t xml:space="preserve">  Студиото предлага много по-стабилно представяне от своя опонент, както и за работа по желания начин се изисква значително по-малко оперативна памет и процесорна скорост.</w:t>
+      </w:r>
+      <w:r>
+        <w:rPr>
+          <w:rFonts w:ascii="Times New Roman" w:hAnsi="Times New Roman"/>
+          <w:sz w:val="28"/>
+        </w:rPr>
+        <w:t xml:space="preserve"> </w:t>
+      </w:r>
+      <w:r>
+        <w:rPr>
+          <w:rFonts w:ascii="Times New Roman" w:hAnsi="Times New Roman"/>
+          <w:sz w:val="28"/>
+          <w:lang w:val="bg-BG"/>
+        </w:rPr>
+        <w:t xml:space="preserve">И двете </w:t>
+      </w:r>
+      <w:r>
+        <w:rPr>
+          <w:rFonts w:ascii="Times New Roman" w:hAnsi="Times New Roman"/>
+          <w:sz w:val="28"/>
+        </w:rPr>
+        <w:t>IDE-</w:t>
+      </w:r>
+      <w:r>
+        <w:rPr>
+          <w:rFonts w:ascii="Times New Roman" w:hAnsi="Times New Roman"/>
+          <w:sz w:val="28"/>
+          <w:lang w:val="bg-BG"/>
+        </w:rPr>
+        <w:t xml:space="preserve">та се </w:t>
+      </w:r>
+      <w:r>
+        <w:rPr>
+          <w:rFonts w:ascii="Times New Roman" w:hAnsi="Times New Roman"/>
+          <w:sz w:val="28"/>
+          <w:lang w:val="bg-BG"/>
+        </w:rPr>
+        <w:t xml:space="preserve">славят с оптимална </w:t>
+      </w:r>
+      <w:r>
+        <w:rPr>
+          <w:rFonts w:ascii="Times New Roman" w:hAnsi="Times New Roman"/>
+          <w:sz w:val="28"/>
+        </w:rPr>
+        <w:t>code auto completion</w:t>
+      </w:r>
+      <w:r>
+        <w:rPr>
+          <w:rFonts w:ascii="Times New Roman" w:hAnsi="Times New Roman"/>
+          <w:sz w:val="28"/>
+          <w:lang w:val="bg-BG"/>
+        </w:rPr>
+        <w:t xml:space="preserve"> функционалност – автоматични предложения за допълване или поправяне на грешка в кода. </w:t>
+      </w:r>
+      <w:r>
+        <w:rPr>
+          <w:rFonts w:ascii="Times New Roman" w:hAnsi="Times New Roman"/>
+          <w:sz w:val="28"/>
+          <w:lang w:val="bg-BG"/>
+        </w:rPr>
+        <w:t xml:space="preserve"> </w:t>
+      </w:r>
+    </w:p>
+    <w:p>
+      <w:pPr>
+        <w:spacing w:after="360" w:line="360" w:lineRule="auto"/>
+        <w:ind w:firstLine="270"/>
+        <w:rPr>
+          <w:rFonts w:ascii="Times New Roman" w:hAnsi="Times New Roman"/>
+          <w:sz w:val="28"/>
+          <w:lang w:val="bg-BG"/>
+        </w:rPr>
+      </w:pPr>
+      <w:r>
+        <w:rPr>
+          <w:rFonts w:ascii="Times New Roman" w:hAnsi="Times New Roman"/>
+          <w:sz w:val="28"/>
+          <w:lang w:val="bg-BG"/>
+        </w:rPr>
+        <w:t xml:space="preserve">Всички изброени причини са в основната на моят избор да разработвам </w:t>
+      </w:r>
+      <w:r>
+        <w:rPr>
+          <w:rFonts w:ascii="Times New Roman" w:hAnsi="Times New Roman"/>
+          <w:sz w:val="28"/>
+        </w:rPr>
+        <w:t xml:space="preserve">EverydayChef </w:t>
+      </w:r>
+      <w:r>
+        <w:rPr>
+          <w:rFonts w:ascii="Times New Roman" w:hAnsi="Times New Roman"/>
+          <w:sz w:val="28"/>
+          <w:lang w:val="bg-BG"/>
+        </w:rPr>
+        <w:t xml:space="preserve">на </w:t>
+      </w:r>
+      <w:r>
+        <w:rPr>
+          <w:rFonts w:ascii="Times New Roman" w:hAnsi="Times New Roman"/>
+          <w:sz w:val="28"/>
+        </w:rPr>
+        <w:t xml:space="preserve">Android Studio. </w:t>
+      </w:r>
+      <w:r>
+        <w:rPr>
+          <w:rFonts w:ascii="Times New Roman" w:hAnsi="Times New Roman"/>
+          <w:sz w:val="28"/>
+          <w:lang w:val="bg-BG"/>
+        </w:rPr>
+        <w:t xml:space="preserve">Това също са и причините за това, че от неговото обявяване през 2013 година </w:t>
+      </w:r>
+      <w:r>
+        <w:rPr>
+          <w:rFonts w:ascii="Times New Roman" w:hAnsi="Times New Roman"/>
+          <w:sz w:val="28"/>
+        </w:rPr>
+        <w:t>IDE-</w:t>
+      </w:r>
+      <w:r>
+        <w:rPr>
+          <w:rFonts w:ascii="Times New Roman" w:hAnsi="Times New Roman"/>
+          <w:sz w:val="28"/>
+          <w:lang w:val="bg-BG"/>
+        </w:rPr>
+        <w:t xml:space="preserve">то е най-използваният продукт за разработка на </w:t>
+      </w:r>
+      <w:r>
+        <w:rPr>
+          <w:rFonts w:ascii="Times New Roman" w:hAnsi="Times New Roman"/>
+          <w:sz w:val="28"/>
+        </w:rPr>
+        <w:t xml:space="preserve">Android </w:t>
+      </w:r>
+      <w:r>
+        <w:rPr>
+          <w:rFonts w:ascii="Times New Roman" w:hAnsi="Times New Roman"/>
+          <w:sz w:val="28"/>
+          <w:lang w:val="bg-BG"/>
+        </w:rPr>
+        <w:t>приложения.</w:t>
+      </w:r>
+    </w:p>
+    <w:p>
+      <w:pPr>
+        <w:pStyle w:val="ListParagraph"/>
+        <w:numPr>
+          <w:ilvl w:val="2"/>
+          <w:numId w:val="15"/>
+        </w:numPr>
+        <w:spacing w:after="360" w:line="360" w:lineRule="auto"/>
+        <w:rPr>
+          <w:rFonts w:ascii="Times New Roman" w:hAnsi="Times New Roman"/>
+          <w:b/>
+          <w:sz w:val="32"/>
+          <w:lang w:val="bg-BG"/>
+        </w:rPr>
+      </w:pPr>
+      <w:r>
+        <w:rPr>
+          <w:rFonts w:ascii="Times New Roman" w:hAnsi="Times New Roman"/>
+          <w:b/>
+          <w:sz w:val="32"/>
+        </w:rPr>
+        <w:t>Spring boot</w:t>
+      </w:r>
+    </w:p>
+    <w:p>
+      <w:pPr>
+        <w:suppressAutoHyphens w:val="0"/>
+        <w:overflowPunct/>
+        <w:autoSpaceDE/>
+        <w:spacing w:after="160" w:line="360" w:lineRule="auto"/>
+        <w:ind w:firstLine="270"/>
+        <w:textAlignment w:val="auto"/>
+        <w:rPr>
+          <w:rFonts w:ascii="Times New Roman" w:hAnsi="Times New Roman"/>
+          <w:sz w:val="28"/>
+        </w:rPr>
+      </w:pPr>
+      <w:r>
+        <w:rPr>
+          <w:rFonts w:ascii="Times New Roman" w:hAnsi="Times New Roman"/>
+          <w:sz w:val="28"/>
+          <w:lang w:val="bg-BG"/>
+        </w:rPr>
+        <w:t xml:space="preserve">Що се отнася до бекенд технологиите, въпросът какво да бъде използвано беше малко по-труден заради по-големия брой варианти като </w:t>
+      </w:r>
+      <w:r>
+        <w:rPr>
+          <w:rFonts w:ascii="Times New Roman" w:hAnsi="Times New Roman"/>
+          <w:sz w:val="28"/>
+        </w:rPr>
+        <w:t xml:space="preserve">NodeJS - Express, RubyOnRails, Laravel, Flask </w:t>
+      </w:r>
+      <w:r>
+        <w:rPr>
+          <w:rFonts w:ascii="Times New Roman" w:hAnsi="Times New Roman"/>
+          <w:sz w:val="28"/>
+          <w:lang w:val="bg-BG"/>
+        </w:rPr>
+        <w:t>и много други.</w:t>
+      </w:r>
+      <w:r>
+        <w:rPr>
+          <w:rFonts w:ascii="Times New Roman" w:hAnsi="Times New Roman"/>
+          <w:sz w:val="28"/>
+        </w:rPr>
+        <w:t xml:space="preserve"> </w:t>
+      </w:r>
+      <w:r>
+        <w:rPr>
+          <w:rFonts w:ascii="Times New Roman" w:hAnsi="Times New Roman"/>
+          <w:sz w:val="28"/>
+          <w:lang w:val="bg-BG"/>
+        </w:rPr>
+        <w:t xml:space="preserve">Аз обаче се спрях на </w:t>
+      </w:r>
+      <w:r>
+        <w:rPr>
+          <w:rFonts w:ascii="Times New Roman" w:hAnsi="Times New Roman"/>
+          <w:sz w:val="28"/>
+        </w:rPr>
+        <w:t>Spring Boot</w:t>
+      </w:r>
+      <w:r>
+        <w:rPr>
+          <w:rFonts w:ascii="Times New Roman" w:hAnsi="Times New Roman"/>
+          <w:sz w:val="28"/>
+        </w:rPr>
+        <w:t xml:space="preserve"> по следните причини: </w:t>
+      </w:r>
+    </w:p>
+    <w:p>
+      <w:pPr>
+        <w:pStyle w:val="ListParagraph"/>
+        <w:numPr>
+          <w:ilvl w:val="0"/>
+          <w:numId w:val="9"/>
+        </w:numPr>
+        <w:suppressAutoHyphens w:val="0"/>
+        <w:overflowPunct/>
+        <w:autoSpaceDE/>
+        <w:spacing w:after="160" w:line="360" w:lineRule="auto"/>
+        <w:textAlignment w:val="auto"/>
+        <w:rPr>
+          <w:rFonts w:ascii="Times New Roman" w:hAnsi="Times New Roman"/>
+          <w:sz w:val="28"/>
+          <w:lang w:val="bg-BG"/>
+        </w:rPr>
+      </w:pPr>
+      <w:r>
+        <w:rPr>
+          <w:rFonts w:ascii="Times New Roman" w:hAnsi="Times New Roman"/>
+          <w:sz w:val="28"/>
+          <w:lang w:val="bg-BG"/>
+        </w:rPr>
+        <w:t xml:space="preserve">Разработван от много време – </w:t>
+      </w:r>
+      <w:r>
+        <w:rPr>
+          <w:rFonts w:ascii="Times New Roman" w:hAnsi="Times New Roman"/>
+          <w:sz w:val="28"/>
+        </w:rPr>
+        <w:t xml:space="preserve">Spring Boot </w:t>
+      </w:r>
+      <w:r>
+        <w:rPr>
+          <w:rFonts w:ascii="Times New Roman" w:hAnsi="Times New Roman"/>
+          <w:sz w:val="28"/>
+          <w:lang w:val="bg-BG"/>
+        </w:rPr>
+        <w:t xml:space="preserve">е базиран на </w:t>
+      </w:r>
+      <w:r>
+        <w:rPr>
+          <w:rFonts w:ascii="Times New Roman" w:hAnsi="Times New Roman"/>
+          <w:sz w:val="28"/>
+        </w:rPr>
+        <w:t>Spring Framework,</w:t>
+      </w:r>
+      <w:r>
+        <w:rPr>
+          <w:rFonts w:ascii="Times New Roman" w:hAnsi="Times New Roman"/>
+          <w:sz w:val="28"/>
+          <w:lang w:val="bg-BG"/>
+        </w:rPr>
+        <w:t xml:space="preserve"> който сам по себе си е разработван над 15 години като алтернатива на </w:t>
+      </w:r>
+      <w:r>
+        <w:rPr>
+          <w:rFonts w:ascii="Times New Roman" w:hAnsi="Times New Roman"/>
+          <w:sz w:val="28"/>
+        </w:rPr>
+        <w:t>JEE</w:t>
+      </w:r>
+      <w:r>
+        <w:rPr>
+          <w:rFonts w:ascii="Times New Roman" w:hAnsi="Times New Roman"/>
+          <w:sz w:val="28"/>
+          <w:lang w:val="bg-BG"/>
+        </w:rPr>
+        <w:t xml:space="preserve"> стакът. </w:t>
+      </w:r>
+    </w:p>
+    <w:p>
+      <w:pPr>
+        <w:pStyle w:val="ListParagraph"/>
+        <w:numPr>
+          <w:ilvl w:val="0"/>
+          <w:numId w:val="9"/>
+        </w:numPr>
+        <w:suppressAutoHyphens w:val="0"/>
+        <w:overflowPunct/>
+        <w:autoSpaceDE/>
+        <w:spacing w:after="160" w:line="360" w:lineRule="auto"/>
+        <w:textAlignment w:val="auto"/>
+        <w:rPr>
+          <w:rFonts w:ascii="Times New Roman" w:hAnsi="Times New Roman"/>
+          <w:sz w:val="28"/>
+          <w:lang w:val="bg-BG"/>
+        </w:rPr>
+      </w:pPr>
+      <w:r>
+        <w:rPr>
+          <w:rFonts w:ascii="Times New Roman" w:hAnsi="Times New Roman"/>
+          <w:sz w:val="28"/>
+          <w:lang w:val="bg-BG"/>
+        </w:rPr>
+        <w:t>Стабилен –</w:t>
+      </w:r>
+      <w:r>
+        <w:rPr>
+          <w:rFonts w:ascii="Times New Roman" w:hAnsi="Times New Roman"/>
+          <w:sz w:val="28"/>
+          <w:lang w:val="bg-BG"/>
+        </w:rPr>
+        <w:t xml:space="preserve"> Основните модули </w:t>
+      </w:r>
+      <w:r>
+        <w:rPr>
+          <w:rFonts w:ascii="Times New Roman" w:hAnsi="Times New Roman"/>
+          <w:sz w:val="28"/>
+          <w:lang w:val="bg-BG"/>
+        </w:rPr>
+        <w:t xml:space="preserve">на </w:t>
+      </w:r>
+      <w:r>
+        <w:rPr>
+          <w:rFonts w:ascii="Times New Roman" w:hAnsi="Times New Roman"/>
+          <w:sz w:val="28"/>
+        </w:rPr>
+        <w:t xml:space="preserve">Spring </w:t>
+      </w:r>
+      <w:r>
+        <w:rPr>
+          <w:rFonts w:ascii="Times New Roman" w:hAnsi="Times New Roman"/>
+          <w:sz w:val="28"/>
+          <w:lang w:val="bg-BG"/>
+        </w:rPr>
+        <w:t xml:space="preserve">екосистемите </w:t>
+      </w:r>
+      <w:r>
+        <w:rPr>
+          <w:rFonts w:ascii="Times New Roman" w:hAnsi="Times New Roman"/>
+          <w:sz w:val="28"/>
+        </w:rPr>
+        <w:t>са</w:t>
+      </w:r>
+      <w:r>
+        <w:rPr>
+          <w:rFonts w:ascii="Times New Roman" w:hAnsi="Times New Roman"/>
+          <w:sz w:val="28"/>
+        </w:rPr>
+        <w:t xml:space="preserve"> </w:t>
+      </w:r>
+      <w:r>
+        <w:rPr>
+          <w:rFonts w:ascii="Times New Roman" w:hAnsi="Times New Roman"/>
+          <w:sz w:val="28"/>
+          <w:lang w:val="bg-BG"/>
+        </w:rPr>
+        <w:t xml:space="preserve">стабилни </w:t>
+      </w:r>
+      <w:r>
+        <w:rPr>
+          <w:rFonts w:ascii="Times New Roman" w:hAnsi="Times New Roman"/>
+          <w:sz w:val="28"/>
+          <w:lang w:val="bg-BG"/>
+        </w:rPr>
+        <w:t xml:space="preserve">за дълго време </w:t>
+      </w:r>
+      <w:r>
+        <w:rPr>
+          <w:rFonts w:ascii="Times New Roman" w:hAnsi="Times New Roman"/>
+          <w:sz w:val="28"/>
+          <w:lang w:val="bg-BG"/>
+        </w:rPr>
+        <w:t xml:space="preserve">и повечето промени </w:t>
+      </w:r>
+      <w:r>
+        <w:rPr>
+          <w:rFonts w:ascii="Times New Roman" w:hAnsi="Times New Roman"/>
+          <w:sz w:val="28"/>
+          <w:lang w:val="bg-BG"/>
+        </w:rPr>
+        <w:t>лесно могат да бъдат отменени</w:t>
+      </w:r>
+    </w:p>
+    <w:p>
+      <w:pPr>
+        <w:pStyle w:val="ListParagraph"/>
+        <w:numPr>
+          <w:ilvl w:val="0"/>
+          <w:numId w:val="9"/>
+        </w:numPr>
+        <w:suppressAutoHyphens w:val="0"/>
+        <w:overflowPunct/>
+        <w:autoSpaceDE/>
+        <w:spacing w:after="160" w:line="360" w:lineRule="auto"/>
+        <w:textAlignment w:val="auto"/>
+        <w:rPr>
+          <w:rFonts w:ascii="Times New Roman" w:hAnsi="Times New Roman"/>
+          <w:sz w:val="28"/>
+          <w:lang w:val="bg-BG"/>
+        </w:rPr>
+      </w:pPr>
+      <w:r>
+        <w:rPr>
+          <w:rFonts w:ascii="Times New Roman" w:hAnsi="Times New Roman"/>
+          <w:sz w:val="28"/>
+        </w:rPr>
+        <w:lastRenderedPageBreak/>
+        <w:t xml:space="preserve">JVM - </w:t>
+      </w:r>
+      <w:r>
+        <w:rPr>
+          <w:rFonts w:ascii="Times New Roman" w:hAnsi="Times New Roman"/>
+          <w:sz w:val="28"/>
+        </w:rPr>
+        <w:t xml:space="preserve">Spring Boot </w:t>
+      </w:r>
+      <w:r>
+        <w:rPr>
+          <w:rFonts w:ascii="Times New Roman" w:hAnsi="Times New Roman"/>
+          <w:sz w:val="28"/>
+          <w:lang w:val="bg-BG"/>
+        </w:rPr>
+        <w:t xml:space="preserve">е базиран </w:t>
+      </w:r>
+      <w:r>
+        <w:rPr>
+          <w:rFonts w:ascii="Times New Roman" w:hAnsi="Times New Roman"/>
+          <w:sz w:val="28"/>
+          <w:lang w:val="bg-BG"/>
+        </w:rPr>
+        <w:t xml:space="preserve">на Виртуалната машина на </w:t>
+      </w:r>
+      <w:r>
+        <w:rPr>
+          <w:rFonts w:ascii="Times New Roman" w:hAnsi="Times New Roman"/>
+          <w:sz w:val="28"/>
+        </w:rPr>
+        <w:t>Java</w:t>
+      </w:r>
+      <w:r>
+        <w:rPr>
+          <w:rFonts w:ascii="Times New Roman" w:hAnsi="Times New Roman"/>
+          <w:sz w:val="28"/>
+          <w:lang w:val="bg-BG"/>
+        </w:rPr>
+        <w:t xml:space="preserve">, </w:t>
+      </w:r>
+      <w:r>
+        <w:rPr>
+          <w:rFonts w:ascii="Times New Roman" w:hAnsi="Times New Roman"/>
+          <w:sz w:val="28"/>
+          <w:lang w:val="bg-BG"/>
+        </w:rPr>
+        <w:t>което осигурява по-голяма защита и независимост от използваната платформа.</w:t>
+      </w:r>
+    </w:p>
+    <w:p>
+      <w:pPr>
+        <w:pStyle w:val="ListParagraph"/>
+        <w:numPr>
+          <w:ilvl w:val="0"/>
+          <w:numId w:val="9"/>
+        </w:numPr>
+        <w:suppressAutoHyphens w:val="0"/>
+        <w:overflowPunct/>
+        <w:autoSpaceDE/>
+        <w:spacing w:after="160" w:line="360" w:lineRule="auto"/>
+        <w:textAlignment w:val="auto"/>
+        <w:rPr>
+          <w:rFonts w:ascii="Times New Roman" w:hAnsi="Times New Roman"/>
+          <w:sz w:val="28"/>
+          <w:lang w:val="bg-BG"/>
+        </w:rPr>
+      </w:pPr>
+      <w:r>
+        <w:rPr>
+          <w:rFonts w:ascii="Times New Roman" w:hAnsi="Times New Roman"/>
+          <w:sz w:val="28"/>
+          <w:lang w:val="bg-BG"/>
+        </w:rPr>
+        <w:t xml:space="preserve">Приятен за разработка – </w:t>
+      </w:r>
+      <w:r>
+        <w:rPr>
+          <w:rFonts w:ascii="Times New Roman" w:hAnsi="Times New Roman"/>
+          <w:sz w:val="28"/>
+        </w:rPr>
+        <w:t xml:space="preserve">Spring Boot </w:t>
+      </w:r>
+      <w:r>
+        <w:rPr>
+          <w:rFonts w:ascii="Times New Roman" w:hAnsi="Times New Roman"/>
+          <w:sz w:val="28"/>
+          <w:lang w:val="bg-BG"/>
+        </w:rPr>
+        <w:t>предоставя доста удобства за да улесни разработката, с което привлича доста софтуеристи.</w:t>
+      </w:r>
+    </w:p>
+    <w:p>
+      <w:pPr>
+        <w:suppressAutoHyphens w:val="0"/>
+        <w:overflowPunct/>
+        <w:autoSpaceDE/>
+        <w:spacing w:after="160" w:line="259" w:lineRule="auto"/>
+        <w:textAlignment w:val="auto"/>
+        <w:rPr>
+          <w:rFonts w:ascii="Times New Roman" w:hAnsi="Times New Roman"/>
+          <w:sz w:val="28"/>
+          <w:lang w:val="bg-BG"/>
+        </w:rPr>
+      </w:pPr>
+      <w:r>
+        <w:rPr>
+          <w:rFonts w:ascii="Times New Roman" w:hAnsi="Times New Roman"/>
+          <w:sz w:val="28"/>
+          <w:lang w:val="bg-BG"/>
+        </w:rPr>
+        <w:br w:type="page"/>
+      </w:r>
+    </w:p>
+    <w:p>
+      <w:pPr>
+        <w:spacing w:after="240"/>
+        <w:jc w:val="center"/>
+        <w:rPr>
+          <w:rFonts w:ascii="Times New Roman" w:hAnsi="Times New Roman"/>
+          <w:b/>
+          <w:sz w:val="40"/>
+          <w:lang w:val="bg-BG"/>
+        </w:rPr>
+      </w:pPr>
+      <w:r>
+        <w:rPr>
+          <w:rFonts w:ascii="Times New Roman" w:hAnsi="Times New Roman"/>
+          <w:b/>
+          <w:sz w:val="40"/>
+          <w:lang w:val="bg-BG"/>
+        </w:rPr>
+        <w:lastRenderedPageBreak/>
+        <w:t xml:space="preserve">ТРЕТА </w:t>
+      </w:r>
+      <w:r>
+        <w:rPr>
+          <w:rFonts w:ascii="Times New Roman" w:hAnsi="Times New Roman"/>
+          <w:b/>
+          <w:sz w:val="40"/>
+          <w:lang w:val="bg-BG"/>
+        </w:rPr>
+        <w:t>ЧАСТ</w:t>
+      </w:r>
+    </w:p>
+    <w:p>
+      <w:pPr>
+        <w:jc w:val="center"/>
+        <w:rPr>
+          <w:rFonts w:ascii="Times New Roman" w:hAnsi="Times New Roman"/>
+          <w:b/>
+          <w:i/>
+          <w:sz w:val="40"/>
+          <w:lang w:val="bg-BG"/>
+        </w:rPr>
+      </w:pPr>
+      <w:r>
+        <w:rPr>
+          <w:rFonts w:ascii="Times New Roman" w:hAnsi="Times New Roman"/>
+          <w:b/>
+          <w:i/>
+          <w:sz w:val="40"/>
+          <w:lang w:val="bg-BG"/>
+        </w:rPr>
+        <w:t>Същинска част</w:t>
+      </w:r>
+    </w:p>
+    <w:p>
+      <w:pPr>
+        <w:spacing w:after="600"/>
+        <w:jc w:val="center"/>
+        <w:rPr>
+          <w:rFonts w:ascii="Times New Roman" w:hAnsi="Times New Roman"/>
+          <w:b/>
+          <w:i/>
+          <w:sz w:val="40"/>
+          <w:lang w:val="bg-BG"/>
+        </w:rPr>
+      </w:pPr>
+      <w:r>
+        <w:rPr>
+          <w:rFonts w:ascii="Times New Roman" w:hAnsi="Times New Roman"/>
+          <w:b/>
+          <w:i/>
+          <w:sz w:val="40"/>
+          <w:lang w:val="bg-BG"/>
+        </w:rPr>
+        <w:t>Начин на разрабока на алгоритъма</w:t>
+      </w:r>
+    </w:p>
+    <w:p>
+      <w:pPr>
+        <w:pStyle w:val="ListParagraph"/>
+        <w:numPr>
+          <w:ilvl w:val="1"/>
+          <w:numId w:val="19"/>
+        </w:numPr>
+        <w:spacing w:after="360" w:line="360" w:lineRule="auto"/>
+        <w:rPr>
+          <w:rFonts w:ascii="Times New Roman" w:hAnsi="Times New Roman"/>
+          <w:b/>
+          <w:sz w:val="32"/>
+        </w:rPr>
+      </w:pPr>
+      <w:r>
+        <w:rPr>
+          <w:rFonts w:ascii="Times New Roman" w:hAnsi="Times New Roman"/>
+          <w:b/>
+          <w:sz w:val="32"/>
+          <w:lang w:val="bg-BG"/>
+        </w:rPr>
+        <w:t>Част приложение – фронтенд</w:t>
+      </w:r>
+    </w:p>
+    <w:p>
+      <w:pPr>
+        <w:pStyle w:val="ListParagraph"/>
+        <w:numPr>
+          <w:ilvl w:val="2"/>
+          <w:numId w:val="19"/>
+        </w:numPr>
+        <w:spacing w:after="360" w:line="360" w:lineRule="auto"/>
+        <w:rPr>
+          <w:rFonts w:ascii="Times New Roman" w:hAnsi="Times New Roman"/>
+          <w:b/>
+          <w:sz w:val="32"/>
+        </w:rPr>
+      </w:pPr>
+      <w:r>
+        <w:rPr>
+          <w:rFonts w:ascii="Times New Roman" w:hAnsi="Times New Roman"/>
+          <w:b/>
+          <w:sz w:val="32"/>
+          <w:lang w:val="bg-BG"/>
+        </w:rPr>
+        <w:t>Логин и регистрация</w:t>
+      </w:r>
+    </w:p>
+    <w:p>
+      <w:pPr>
+        <w:pStyle w:val="ListParagraph"/>
+        <w:numPr>
+          <w:ilvl w:val="2"/>
+          <w:numId w:val="19"/>
+        </w:numPr>
+        <w:spacing w:after="360" w:line="360" w:lineRule="auto"/>
+        <w:rPr>
+          <w:rFonts w:ascii="Times New Roman" w:hAnsi="Times New Roman"/>
+          <w:b/>
+          <w:sz w:val="32"/>
+        </w:rPr>
+      </w:pPr>
+    </w:p>
+    <w:p>
+      <w:pPr>
+        <w:pStyle w:val="ListParagraph"/>
+        <w:numPr>
+          <w:ilvl w:val="1"/>
+          <w:numId w:val="19"/>
+        </w:numPr>
+        <w:spacing w:after="360" w:line="360" w:lineRule="auto"/>
+        <w:rPr>
+          <w:rFonts w:ascii="Times New Roman" w:hAnsi="Times New Roman"/>
+          <w:b/>
+          <w:sz w:val="32"/>
+        </w:rPr>
+      </w:pPr>
+      <w:r>
+        <w:rPr>
+          <w:rFonts w:ascii="Times New Roman" w:hAnsi="Times New Roman"/>
+          <w:b/>
+          <w:sz w:val="32"/>
+          <w:lang w:val="bg-BG"/>
+        </w:rPr>
+        <w:t>Част сървър - бекенд</w:t>
+      </w:r>
+    </w:p>
+    <w:p>
+      <w:pPr>
+        <w:suppressAutoHyphens w:val="0"/>
+        <w:overflowPunct/>
+        <w:autoSpaceDE/>
+        <w:spacing w:after="160" w:line="259" w:lineRule="auto"/>
+        <w:textAlignment w:val="auto"/>
+        <w:rPr>
+          <w:rFonts w:ascii="Times New Roman" w:hAnsi="Times New Roman"/>
+          <w:b/>
+          <w:i/>
+          <w:sz w:val="40"/>
+          <w:lang w:val="bg-BG"/>
+        </w:rPr>
+      </w:pPr>
+      <w:r>
+        <w:rPr>
+          <w:rFonts w:ascii="Times New Roman" w:hAnsi="Times New Roman"/>
+          <w:b/>
+          <w:i/>
+          <w:sz w:val="40"/>
+          <w:lang w:val="bg-BG"/>
+        </w:rPr>
+        <w:br w:type="page"/>
       </w:r>
     </w:p>
     <w:p>
@@ -7865,7 +10265,7 @@
         </w:rPr>
         <w:t xml:space="preserve">Приложение или уеб - </w:t>
       </w:r>
-      <w:hyperlink r:id="rId14" w:history="1">
+      <w:hyperlink r:id="rId16" w:history="1">
         <w:r>
           <w:rPr>
             <w:rStyle w:val="Hyperlink"/>
@@ -7905,7 +10305,7 @@
         </w:rPr>
         <w:t xml:space="preserve"> </w:t>
       </w:r>
-      <w:hyperlink r:id="rId15" w:history="1">
+      <w:hyperlink r:id="rId17" w:history="1">
         <w:r>
           <w:rPr>
             <w:rStyle w:val="Hyperlink"/>
@@ -7951,7 +10351,7 @@
       <w:r>
         <w:t xml:space="preserve">- </w:t>
       </w:r>
-      <w:hyperlink r:id="rId16">
+      <w:hyperlink r:id="rId18">
         <w:r>
           <w:rPr>
             <w:color w:val="0563C1"/>
@@ -8013,7 +10413,7 @@
         </w:rPr>
         <w:t xml:space="preserve"> </w:t>
       </w:r>
-      <w:hyperlink r:id="rId17" w:history="1">
+      <w:hyperlink r:id="rId19" w:history="1">
         <w:r>
           <w:rPr>
             <w:rStyle w:val="Hyperlink"/>
@@ -8021,11 +10421,9 @@
           <w:t>https://dzone.com/articles/history-of-spring-framework-spring-boot-framework</w:t>
         </w:r>
       </w:hyperlink>
-      <w:bookmarkStart w:id="0" w:name="_GoBack"/>
-      <w:bookmarkEnd w:id="0"/>
     </w:p>
     <w:sectPr>
-      <w:headerReference w:type="default" r:id="rId18"/>
+      <w:headerReference w:type="default" r:id="rId20"/>
       <w:type w:val="continuous"/>
       <w:pgSz w:w="11906" w:h="16838"/>
       <w:pgMar w:top="1440" w:right="1440" w:bottom="1440" w:left="1440" w:header="708" w:footer="708" w:gutter="0"/>
@@ -8034,6 +10432,68 @@
     </w:sectPr>
   </w:body>
 </w:document>
+</file>
+
+<file path=word/comments.xml><?xml version="1.0" encoding="utf-8"?>
+<w:comments xmlns:wpc="http://schemas.microsoft.com/office/word/2010/wordprocessingCanvas" xmlns:mc="http://schemas.openxmlformats.org/markup-compatibility/2006" xmlns:o="urn:schemas-microsoft-com:office:office" xmlns:r="http://schemas.openxmlformats.org/officeDocument/2006/relationships" xmlns:m="http://schemas.openxmlformats.org/officeDocument/2006/math" xmlns:v="urn:schemas-microsoft-com:vml" xmlns:wp14="http://schemas.microsoft.com/office/word/2010/wordprocessingDrawing" xmlns:wp="http://schemas.openxmlformats.org/drawingml/2006/wordprocessingDrawing" xmlns:w10="urn:schemas-microsoft-com:office:word" xmlns:w="http://schemas.openxmlformats.org/wordprocessingml/2006/main" xmlns:w14="http://schemas.microsoft.com/office/word/2010/wordml" xmlns:w15="http://schemas.microsoft.com/office/word/2012/wordml" xmlns:wpg="http://schemas.microsoft.com/office/word/2010/wordprocessingGroup" xmlns:wpi="http://schemas.microsoft.com/office/word/2010/wordprocessingInk" xmlns:wne="http://schemas.microsoft.com/office/word/2006/wordml" xmlns:wps="http://schemas.microsoft.com/office/word/2010/wordprocessingShape" mc:Ignorable="w14 w15 wp14">
+  <w:comment w:id="0" w:author="Dance Machine" w:date="2020-02-08T21:14:00Z" w:initials="DM">
+    <w:p>
+      <w:pPr>
+        <w:pStyle w:val="CommentText"/>
+        <w:rPr>
+          <w:rFonts w:asciiTheme="minorHAnsi" w:hAnsiTheme="minorHAnsi"/>
+          <w:lang w:val="bg-BG"/>
+        </w:rPr>
+      </w:pPr>
+      <w:r>
+        <w:rPr>
+          <w:rStyle w:val="CommentReference"/>
+        </w:rPr>
+        <w:annotationRef/>
+      </w:r>
+      <w:r>
+        <w:rPr>
+          <w:rFonts w:asciiTheme="minorHAnsi" w:hAnsiTheme="minorHAnsi"/>
+          <w:lang w:val="bg-BG"/>
+        </w:rPr>
+        <w:t>Още едно подобно приложение да се разгледа</w:t>
+      </w:r>
+      <w:bookmarkStart w:id="1" w:name="_GoBack"/>
+      <w:bookmarkEnd w:id="1"/>
+    </w:p>
+  </w:comment>
+  <w:comment w:id="2" w:author="Dance Machine" w:date="2020-01-27T14:51:00Z" w:initials="DM">
+    <w:p>
+      <w:pPr>
+        <w:pStyle w:val="CommentText"/>
+        <w:rPr>
+          <w:rFonts w:asciiTheme="minorHAnsi" w:hAnsiTheme="minorHAnsi"/>
+          <w:lang w:val="bg-BG"/>
+        </w:rPr>
+      </w:pPr>
+      <w:r>
+        <w:rPr>
+          <w:rStyle w:val="CommentReference"/>
+        </w:rPr>
+        <w:annotationRef/>
+      </w:r>
+      <w:r>
+        <w:rPr>
+          <w:rFonts w:asciiTheme="minorHAnsi" w:hAnsiTheme="minorHAnsi"/>
+          <w:lang w:val="bg-BG"/>
+        </w:rPr>
+        <w:t>Ще го сложа след като поработя по бекенда, за да съм сигурен, че това е всичко.</w:t>
+      </w:r>
+    </w:p>
+  </w:comment>
+</w:comments>
+</file>
+
+<file path=word/commentsExtended.xml><?xml version="1.0" encoding="utf-8"?>
+<w15:commentsEx xmlns:wpc="http://schemas.microsoft.com/office/word/2010/wordprocessingCanvas" xmlns:mc="http://schemas.openxmlformats.org/markup-compatibility/2006" xmlns:o="urn:schemas-microsoft-com:office:office" xmlns:r="http://schemas.openxmlformats.org/officeDocument/2006/relationships" xmlns:m="http://schemas.openxmlformats.org/officeDocument/2006/math" xmlns:v="urn:schemas-microsoft-com:vml" xmlns:wp14="http://schemas.microsoft.com/office/word/2010/wordprocessingDrawing" xmlns:wp="http://schemas.openxmlformats.org/drawingml/2006/wordprocessingDrawing" xmlns:w10="urn:schemas-microsoft-com:office:word" xmlns:w="http://schemas.openxmlformats.org/wordprocessingml/2006/main" xmlns:w14="http://schemas.microsoft.com/office/word/2010/wordml" xmlns:w15="http://schemas.microsoft.com/office/word/2012/wordml" xmlns:wpg="http://schemas.microsoft.com/office/word/2010/wordprocessingGroup" xmlns:wpi="http://schemas.microsoft.com/office/word/2010/wordprocessingInk" xmlns:wne="http://schemas.microsoft.com/office/word/2006/wordml" xmlns:wps="http://schemas.microsoft.com/office/word/2010/wordprocessingShape" mc:Ignorable="w14 w15 wp14">
+  <w15:commentEx w15:paraId="4F4BFD09" w15:done="0"/>
+  <w15:commentEx w15:paraId="17505436" w15:done="0"/>
+</w15:commentsEx>
 </file>
 
 <file path=word/endnotes.xml><?xml version="1.0" encoding="utf-8"?>
@@ -8089,7 +10549,7 @@
           <w:rPr>
             <w:noProof/>
           </w:rPr>
-          <w:t>15</w:t>
+          <w:t>21</w:t>
         </w:r>
         <w:r>
           <w:rPr>
@@ -8149,7 +10609,7 @@
         <w:lang w:val="bg-BG" w:eastAsia="bg-BG"/>
       </w:rPr>
       <w:drawing>
-        <wp:anchor distT="0" distB="0" distL="114300" distR="114300" simplePos="0" relativeHeight="251659264" behindDoc="1" locked="0" layoutInCell="1" allowOverlap="1" wp14:anchorId="19A68625" wp14:editId="2474EB7F">
+        <wp:anchor distT="0" distB="0" distL="114300" distR="114300" simplePos="0" relativeHeight="251659264" behindDoc="1" locked="0" layoutInCell="1" allowOverlap="1" wp14:anchorId="20E752C9" wp14:editId="655FA2DD">
           <wp:simplePos x="0" y="0"/>
           <wp:positionH relativeFrom="column">
             <wp:posOffset>-757402</wp:posOffset>
@@ -8260,29 +10720,7 @@
         <w:color w:val="000000"/>
         <w:sz w:val="28"/>
       </w:rPr>
-      <w:t xml:space="preserve"> </w:t>
-    </w:r>
-    <w:proofErr w:type="spellStart"/>
-    <w:proofErr w:type="gramStart"/>
-    <w:r>
-      <w:rPr>
-        <w:rFonts w:ascii="Times New Roman" w:hAnsi="Times New Roman"/>
-        <w:b/>
-        <w:color w:val="000000"/>
-        <w:sz w:val="28"/>
-      </w:rPr>
-      <w:t>към</w:t>
-    </w:r>
-    <w:proofErr w:type="spellEnd"/>
-    <w:proofErr w:type="gramEnd"/>
-    <w:r>
-      <w:rPr>
-        <w:rFonts w:ascii="Times New Roman" w:hAnsi="Times New Roman"/>
-        <w:b/>
-        <w:color w:val="000000"/>
-        <w:sz w:val="28"/>
-      </w:rPr>
-      <w:t xml:space="preserve"> ТЕХНИЧЕСКИ  УНИВЕРСИТЕТ - СОФИЯ</w:t>
+      <w:t xml:space="preserve"> към ТЕХНИЧЕСКИ  УНИВЕРСИТЕТ - СОФИЯ</w:t>
     </w:r>
   </w:p>
   <w:p>
@@ -8550,6 +10988,122 @@
     </w:lvl>
   </w:abstractNum>
   <w:abstractNum w:abstractNumId="2" w15:restartNumberingAfterBreak="0">
+    <w:nsid w:val="12BF507A"/>
+    <w:multiLevelType w:val="multilevel"/>
+    <w:tmpl w:val="A1B87760"/>
+    <w:lvl w:ilvl="0">
+      <w:start w:val="1"/>
+      <w:numFmt w:val="decimal"/>
+      <w:lvlText w:val="%1."/>
+      <w:lvlJc w:val="left"/>
+      <w:pPr>
+        <w:ind w:left="480" w:hanging="480"/>
+      </w:pPr>
+      <w:rPr>
+        <w:rFonts w:hint="default"/>
+      </w:rPr>
+    </w:lvl>
+    <w:lvl w:ilvl="1">
+      <w:start w:val="1"/>
+      <w:numFmt w:val="decimal"/>
+      <w:lvlText w:val="%1.%2."/>
+      <w:lvlJc w:val="left"/>
+      <w:pPr>
+        <w:ind w:left="720" w:hanging="720"/>
+      </w:pPr>
+      <w:rPr>
+        <w:rFonts w:hint="default"/>
+        <w:sz w:val="24"/>
+      </w:rPr>
+    </w:lvl>
+    <w:lvl w:ilvl="2">
+      <w:start w:val="1"/>
+      <w:numFmt w:val="decimal"/>
+      <w:lvlText w:val="%1.%2.%3."/>
+      <w:lvlJc w:val="left"/>
+      <w:pPr>
+        <w:ind w:left="990" w:hanging="720"/>
+      </w:pPr>
+      <w:rPr>
+        <w:rFonts w:hint="default"/>
+        <w:sz w:val="20"/>
+      </w:rPr>
+    </w:lvl>
+    <w:lvl w:ilvl="3">
+      <w:start w:val="1"/>
+      <w:numFmt w:val="bullet"/>
+      <w:lvlText w:val=""/>
+      <w:lvlJc w:val="left"/>
+      <w:pPr>
+        <w:ind w:left="1080" w:hanging="450"/>
+      </w:pPr>
+      <w:rPr>
+        <w:rFonts w:ascii="Symbol" w:hAnsi="Symbol" w:hint="default"/>
+        <w:sz w:val="20"/>
+      </w:rPr>
+    </w:lvl>
+    <w:lvl w:ilvl="4">
+      <w:start w:val="1"/>
+      <w:numFmt w:val="decimal"/>
+      <w:lvlText w:val="%1.%2.%3.%4.%5."/>
+      <w:lvlJc w:val="left"/>
+      <w:pPr>
+        <w:ind w:left="3360" w:hanging="1440"/>
+      </w:pPr>
+      <w:rPr>
+        <w:rFonts w:hint="default"/>
+      </w:rPr>
+    </w:lvl>
+    <w:lvl w:ilvl="5">
+      <w:start w:val="1"/>
+      <w:numFmt w:val="decimal"/>
+      <w:lvlText w:val="%1.%2.%3.%4.%5.%6."/>
+      <w:lvlJc w:val="left"/>
+      <w:pPr>
+        <w:ind w:left="3840" w:hanging="1440"/>
+      </w:pPr>
+      <w:rPr>
+        <w:rFonts w:hint="default"/>
+      </w:rPr>
+    </w:lvl>
+    <w:lvl w:ilvl="6">
+      <w:start w:val="1"/>
+      <w:numFmt w:val="decimal"/>
+      <w:lvlText w:val="%1.%2.%3.%4.%5.%6.%7."/>
+      <w:lvlJc w:val="left"/>
+      <w:pPr>
+        <w:ind w:left="4680" w:hanging="1800"/>
+      </w:pPr>
+      <w:rPr>
+        <w:rFonts w:hint="default"/>
+      </w:rPr>
+    </w:lvl>
+    <w:lvl w:ilvl="7">
+      <w:start w:val="1"/>
+      <w:numFmt w:val="decimal"/>
+      <w:lvlText w:val="%1.%2.%3.%4.%5.%6.%7.%8."/>
+      <w:lvlJc w:val="left"/>
+      <w:pPr>
+        <w:ind w:left="5520" w:hanging="2160"/>
+      </w:pPr>
+      <w:rPr>
+        <w:rFonts w:hint="default"/>
+      </w:rPr>
+    </w:lvl>
+    <w:lvl w:ilvl="8">
+      <w:start w:val="1"/>
+      <w:numFmt w:val="decimal"/>
+      <w:lvlText w:val="%1.%2.%3.%4.%5.%6.%7.%8.%9."/>
+      <w:lvlJc w:val="left"/>
+      <w:pPr>
+        <w:ind w:left="6000" w:hanging="2160"/>
+      </w:pPr>
+      <w:rPr>
+        <w:rFonts w:hint="default"/>
+      </w:rPr>
+    </w:lvl>
+  </w:abstractNum>
+  <w:abstractNum w:abstractNumId="3" w15:restartNumberingAfterBreak="0">
     <w:nsid w:val="1E735948"/>
     <w:multiLevelType w:val="multilevel"/>
     <w:tmpl w:val="B5CCC224"/>
@@ -8662,7 +11216,7 @@
       </w:rPr>
     </w:lvl>
   </w:abstractNum>
-  <w:abstractNum w:abstractNumId="3" w15:restartNumberingAfterBreak="0">
+  <w:abstractNum w:abstractNumId="4" w15:restartNumberingAfterBreak="0">
     <w:nsid w:val="21BB3CCC"/>
     <w:multiLevelType w:val="multilevel"/>
     <w:tmpl w:val="60FC1AA6"/>
@@ -8811,7 +11365,239 @@
       </w:rPr>
     </w:lvl>
   </w:abstractNum>
-  <w:abstractNum w:abstractNumId="4" w15:restartNumberingAfterBreak="0">
+  <w:abstractNum w:abstractNumId="5" w15:restartNumberingAfterBreak="0">
+    <w:nsid w:val="275B01D3"/>
+    <w:multiLevelType w:val="multilevel"/>
+    <w:tmpl w:val="1E0ACCD8"/>
+    <w:lvl w:ilvl="0">
+      <w:start w:val="2"/>
+      <w:numFmt w:val="decimal"/>
+      <w:lvlText w:val="%1."/>
+      <w:lvlJc w:val="left"/>
+      <w:pPr>
+        <w:ind w:left="480" w:hanging="480"/>
+      </w:pPr>
+      <w:rPr>
+        <w:rFonts w:hint="default"/>
+      </w:rPr>
+    </w:lvl>
+    <w:lvl w:ilvl="1">
+      <w:start w:val="1"/>
+      <w:numFmt w:val="decimal"/>
+      <w:lvlText w:val="%1.%2."/>
+      <w:lvlJc w:val="left"/>
+      <w:pPr>
+        <w:ind w:left="720" w:hanging="720"/>
+      </w:pPr>
+      <w:rPr>
+        <w:rFonts w:hint="default"/>
+        <w:sz w:val="24"/>
+      </w:rPr>
+    </w:lvl>
+    <w:lvl w:ilvl="2">
+      <w:start w:val="1"/>
+      <w:numFmt w:val="decimal"/>
+      <w:lvlText w:val="%1.%2.%3."/>
+      <w:lvlJc w:val="left"/>
+      <w:pPr>
+        <w:ind w:left="990" w:hanging="720"/>
+      </w:pPr>
+      <w:rPr>
+        <w:rFonts w:hint="default"/>
+        <w:sz w:val="20"/>
+      </w:rPr>
+    </w:lvl>
+    <w:lvl w:ilvl="3">
+      <w:start w:val="1"/>
+      <w:numFmt w:val="bullet"/>
+      <w:lvlText w:val=""/>
+      <w:lvlJc w:val="left"/>
+      <w:pPr>
+        <w:ind w:left="1080" w:hanging="450"/>
+      </w:pPr>
+      <w:rPr>
+        <w:rFonts w:ascii="Symbol" w:hAnsi="Symbol" w:hint="default"/>
+        <w:sz w:val="20"/>
+      </w:rPr>
+    </w:lvl>
+    <w:lvl w:ilvl="4">
+      <w:start w:val="1"/>
+      <w:numFmt w:val="decimal"/>
+      <w:lvlText w:val="%1.%2.%3.%4.%5."/>
+      <w:lvlJc w:val="left"/>
+      <w:pPr>
+        <w:ind w:left="3360" w:hanging="1440"/>
+      </w:pPr>
+      <w:rPr>
+        <w:rFonts w:hint="default"/>
+      </w:rPr>
+    </w:lvl>
+    <w:lvl w:ilvl="5">
+      <w:start w:val="1"/>
+      <w:numFmt w:val="decimal"/>
+      <w:lvlText w:val="%1.%2.%3.%4.%5.%6."/>
+      <w:lvlJc w:val="left"/>
+      <w:pPr>
+        <w:ind w:left="3840" w:hanging="1440"/>
+      </w:pPr>
+      <w:rPr>
+        <w:rFonts w:hint="default"/>
+      </w:rPr>
+    </w:lvl>
+    <w:lvl w:ilvl="6">
+      <w:start w:val="1"/>
+      <w:numFmt w:val="decimal"/>
+      <w:lvlText w:val="%1.%2.%3.%4.%5.%6.%7."/>
+      <w:lvlJc w:val="left"/>
+      <w:pPr>
+        <w:ind w:left="4680" w:hanging="1800"/>
+      </w:pPr>
+      <w:rPr>
+        <w:rFonts w:hint="default"/>
+      </w:rPr>
+    </w:lvl>
+    <w:lvl w:ilvl="7">
+      <w:start w:val="1"/>
+      <w:numFmt w:val="decimal"/>
+      <w:lvlText w:val="%1.%2.%3.%4.%5.%6.%7.%8."/>
+      <w:lvlJc w:val="left"/>
+      <w:pPr>
+        <w:ind w:left="5520" w:hanging="2160"/>
+      </w:pPr>
+      <w:rPr>
+        <w:rFonts w:hint="default"/>
+      </w:rPr>
+    </w:lvl>
+    <w:lvl w:ilvl="8">
+      <w:start w:val="1"/>
+      <w:numFmt w:val="decimal"/>
+      <w:lvlText w:val="%1.%2.%3.%4.%5.%6.%7.%8.%9."/>
+      <w:lvlJc w:val="left"/>
+      <w:pPr>
+        <w:ind w:left="6000" w:hanging="2160"/>
+      </w:pPr>
+      <w:rPr>
+        <w:rFonts w:hint="default"/>
+      </w:rPr>
+    </w:lvl>
+  </w:abstractNum>
+  <w:abstractNum w:abstractNumId="6" w15:restartNumberingAfterBreak="0">
+    <w:nsid w:val="30B07BFB"/>
+    <w:multiLevelType w:val="multilevel"/>
+    <w:tmpl w:val="4D4EFE4A"/>
+    <w:lvl w:ilvl="0">
+      <w:start w:val="3"/>
+      <w:numFmt w:val="decimal"/>
+      <w:lvlText w:val="%1."/>
+      <w:lvlJc w:val="left"/>
+      <w:pPr>
+        <w:ind w:left="480" w:hanging="480"/>
+      </w:pPr>
+      <w:rPr>
+        <w:rFonts w:hint="default"/>
+      </w:rPr>
+    </w:lvl>
+    <w:lvl w:ilvl="1">
+      <w:start w:val="1"/>
+      <w:numFmt w:val="decimal"/>
+      <w:lvlText w:val="%1.%2."/>
+      <w:lvlJc w:val="left"/>
+      <w:pPr>
+        <w:ind w:left="720" w:hanging="720"/>
+      </w:pPr>
+      <w:rPr>
+        <w:rFonts w:hint="default"/>
+        <w:sz w:val="24"/>
+      </w:rPr>
+    </w:lvl>
+    <w:lvl w:ilvl="2">
+      <w:start w:val="1"/>
+      <w:numFmt w:val="decimal"/>
+      <w:lvlText w:val="%1.%2.%3."/>
+      <w:lvlJc w:val="left"/>
+      <w:pPr>
+        <w:ind w:left="990" w:hanging="720"/>
+      </w:pPr>
+      <w:rPr>
+        <w:rFonts w:hint="default"/>
+        <w:sz w:val="20"/>
+      </w:rPr>
+    </w:lvl>
+    <w:lvl w:ilvl="3">
+      <w:start w:val="1"/>
+      <w:numFmt w:val="bullet"/>
+      <w:lvlText w:val=""/>
+      <w:lvlJc w:val="left"/>
+      <w:pPr>
+        <w:ind w:left="1080" w:hanging="450"/>
+      </w:pPr>
+      <w:rPr>
+        <w:rFonts w:ascii="Symbol" w:hAnsi="Symbol" w:hint="default"/>
+        <w:sz w:val="20"/>
+      </w:rPr>
+    </w:lvl>
+    <w:lvl w:ilvl="4">
+      <w:start w:val="1"/>
+      <w:numFmt w:val="decimal"/>
+      <w:lvlText w:val="%1.%2.%3.%4.%5."/>
+      <w:lvlJc w:val="left"/>
+      <w:pPr>
+        <w:ind w:left="3360" w:hanging="1440"/>
+      </w:pPr>
+      <w:rPr>
+        <w:rFonts w:hint="default"/>
+      </w:rPr>
+    </w:lvl>
+    <w:lvl w:ilvl="5">
+      <w:start w:val="1"/>
+      <w:numFmt w:val="decimal"/>
+      <w:lvlText w:val="%1.%2.%3.%4.%5.%6."/>
+      <w:lvlJc w:val="left"/>
+      <w:pPr>
+        <w:ind w:left="3840" w:hanging="1440"/>
+      </w:pPr>
+      <w:rPr>
+        <w:rFonts w:hint="default"/>
+      </w:rPr>
+    </w:lvl>
+    <w:lvl w:ilvl="6">
+      <w:start w:val="1"/>
+      <w:numFmt w:val="decimal"/>
+      <w:lvlText w:val="%1.%2.%3.%4.%5.%6.%7."/>
+      <w:lvlJc w:val="left"/>
+      <w:pPr>
+        <w:ind w:left="4680" w:hanging="1800"/>
+      </w:pPr>
+      <w:rPr>
+        <w:rFonts w:hint="default"/>
+      </w:rPr>
+    </w:lvl>
+    <w:lvl w:ilvl="7">
+      <w:start w:val="1"/>
+      <w:numFmt w:val="decimal"/>
+      <w:lvlText w:val="%1.%2.%3.%4.%5.%6.%7.%8."/>
+      <w:lvlJc w:val="left"/>
+      <w:pPr>
+        <w:ind w:left="5520" w:hanging="2160"/>
+      </w:pPr>
+      <w:rPr>
+        <w:rFonts w:hint="default"/>
+      </w:rPr>
+    </w:lvl>
+    <w:lvl w:ilvl="8">
+      <w:start w:val="1"/>
+      <w:numFmt w:val="decimal"/>
+      <w:lvlText w:val="%1.%2.%3.%4.%5.%6.%7.%8.%9."/>
+      <w:lvlJc w:val="left"/>
+      <w:pPr>
+        <w:ind w:left="6000" w:hanging="2160"/>
+      </w:pPr>
+      <w:rPr>
+        <w:rFonts w:hint="default"/>
+      </w:rPr>
+    </w:lvl>
+  </w:abstractNum>
+  <w:abstractNum w:abstractNumId="7" w15:restartNumberingAfterBreak="0">
     <w:nsid w:val="373E1470"/>
     <w:multiLevelType w:val="hybridMultilevel"/>
     <w:tmpl w:val="3CA4AE30"/>
@@ -8900,7 +11686,239 @@
       </w:pPr>
     </w:lvl>
   </w:abstractNum>
-  <w:abstractNum w:abstractNumId="5" w15:restartNumberingAfterBreak="0">
+  <w:abstractNum w:abstractNumId="8" w15:restartNumberingAfterBreak="0">
+    <w:nsid w:val="408F7B26"/>
+    <w:multiLevelType w:val="multilevel"/>
+    <w:tmpl w:val="83B2AF22"/>
+    <w:lvl w:ilvl="0">
+      <w:start w:val="2"/>
+      <w:numFmt w:val="decimal"/>
+      <w:lvlText w:val="%1."/>
+      <w:lvlJc w:val="left"/>
+      <w:pPr>
+        <w:ind w:left="480" w:hanging="480"/>
+      </w:pPr>
+      <w:rPr>
+        <w:rFonts w:hint="default"/>
+      </w:rPr>
+    </w:lvl>
+    <w:lvl w:ilvl="1">
+      <w:start w:val="1"/>
+      <w:numFmt w:val="decimal"/>
+      <w:lvlText w:val="%1.%2."/>
+      <w:lvlJc w:val="left"/>
+      <w:pPr>
+        <w:ind w:left="720" w:hanging="720"/>
+      </w:pPr>
+      <w:rPr>
+        <w:rFonts w:hint="default"/>
+        <w:sz w:val="24"/>
+      </w:rPr>
+    </w:lvl>
+    <w:lvl w:ilvl="2">
+      <w:start w:val="1"/>
+      <w:numFmt w:val="decimal"/>
+      <w:lvlText w:val="%1.%2.%3."/>
+      <w:lvlJc w:val="left"/>
+      <w:pPr>
+        <w:ind w:left="990" w:hanging="720"/>
+      </w:pPr>
+      <w:rPr>
+        <w:rFonts w:hint="default"/>
+        <w:sz w:val="20"/>
+      </w:rPr>
+    </w:lvl>
+    <w:lvl w:ilvl="3">
+      <w:start w:val="1"/>
+      <w:numFmt w:val="bullet"/>
+      <w:lvlText w:val=""/>
+      <w:lvlJc w:val="left"/>
+      <w:pPr>
+        <w:ind w:left="1080" w:hanging="450"/>
+      </w:pPr>
+      <w:rPr>
+        <w:rFonts w:ascii="Symbol" w:hAnsi="Symbol" w:hint="default"/>
+        <w:sz w:val="20"/>
+      </w:rPr>
+    </w:lvl>
+    <w:lvl w:ilvl="4">
+      <w:start w:val="1"/>
+      <w:numFmt w:val="decimal"/>
+      <w:lvlText w:val="%1.%2.%3.%4.%5."/>
+      <w:lvlJc w:val="left"/>
+      <w:pPr>
+        <w:ind w:left="3360" w:hanging="1440"/>
+      </w:pPr>
+      <w:rPr>
+        <w:rFonts w:hint="default"/>
+      </w:rPr>
+    </w:lvl>
+    <w:lvl w:ilvl="5">
+      <w:start w:val="1"/>
+      <w:numFmt w:val="decimal"/>
+      <w:lvlText w:val="%1.%2.%3.%4.%5.%6."/>
+      <w:lvlJc w:val="left"/>
+      <w:pPr>
+        <w:ind w:left="3840" w:hanging="1440"/>
+      </w:pPr>
+      <w:rPr>
+        <w:rFonts w:hint="default"/>
+      </w:rPr>
+    </w:lvl>
+    <w:lvl w:ilvl="6">
+      <w:start w:val="1"/>
+      <w:numFmt w:val="decimal"/>
+      <w:lvlText w:val="%1.%2.%3.%4.%5.%6.%7."/>
+      <w:lvlJc w:val="left"/>
+      <w:pPr>
+        <w:ind w:left="4680" w:hanging="1800"/>
+      </w:pPr>
+      <w:rPr>
+        <w:rFonts w:hint="default"/>
+      </w:rPr>
+    </w:lvl>
+    <w:lvl w:ilvl="7">
+      <w:start w:val="1"/>
+      <w:numFmt w:val="decimal"/>
+      <w:lvlText w:val="%1.%2.%3.%4.%5.%6.%7.%8."/>
+      <w:lvlJc w:val="left"/>
+      <w:pPr>
+        <w:ind w:left="5520" w:hanging="2160"/>
+      </w:pPr>
+      <w:rPr>
+        <w:rFonts w:hint="default"/>
+      </w:rPr>
+    </w:lvl>
+    <w:lvl w:ilvl="8">
+      <w:start w:val="1"/>
+      <w:numFmt w:val="decimal"/>
+      <w:lvlText w:val="%1.%2.%3.%4.%5.%6.%7.%8.%9."/>
+      <w:lvlJc w:val="left"/>
+      <w:pPr>
+        <w:ind w:left="6000" w:hanging="2160"/>
+      </w:pPr>
+      <w:rPr>
+        <w:rFonts w:hint="default"/>
+      </w:rPr>
+    </w:lvl>
+  </w:abstractNum>
+  <w:abstractNum w:abstractNumId="9" w15:restartNumberingAfterBreak="0">
+    <w:nsid w:val="45977FB8"/>
+    <w:multiLevelType w:val="multilevel"/>
+    <w:tmpl w:val="1E0ACCD8"/>
+    <w:lvl w:ilvl="0">
+      <w:start w:val="2"/>
+      <w:numFmt w:val="decimal"/>
+      <w:lvlText w:val="%1."/>
+      <w:lvlJc w:val="left"/>
+      <w:pPr>
+        <w:ind w:left="480" w:hanging="480"/>
+      </w:pPr>
+      <w:rPr>
+        <w:rFonts w:hint="default"/>
+      </w:rPr>
+    </w:lvl>
+    <w:lvl w:ilvl="1">
+      <w:start w:val="1"/>
+      <w:numFmt w:val="decimal"/>
+      <w:lvlText w:val="%1.%2."/>
+      <w:lvlJc w:val="left"/>
+      <w:pPr>
+        <w:ind w:left="720" w:hanging="720"/>
+      </w:pPr>
+      <w:rPr>
+        <w:rFonts w:hint="default"/>
+        <w:sz w:val="24"/>
+      </w:rPr>
+    </w:lvl>
+    <w:lvl w:ilvl="2">
+      <w:start w:val="1"/>
+      <w:numFmt w:val="decimal"/>
+      <w:lvlText w:val="%1.%2.%3."/>
+      <w:lvlJc w:val="left"/>
+      <w:pPr>
+        <w:ind w:left="990" w:hanging="720"/>
+      </w:pPr>
+      <w:rPr>
+        <w:rFonts w:hint="default"/>
+        <w:sz w:val="20"/>
+      </w:rPr>
+    </w:lvl>
+    <w:lvl w:ilvl="3">
+      <w:start w:val="1"/>
+      <w:numFmt w:val="bullet"/>
+      <w:lvlText w:val=""/>
+      <w:lvlJc w:val="left"/>
+      <w:pPr>
+        <w:ind w:left="1080" w:hanging="450"/>
+      </w:pPr>
+      <w:rPr>
+        <w:rFonts w:ascii="Symbol" w:hAnsi="Symbol" w:hint="default"/>
+        <w:sz w:val="20"/>
+      </w:rPr>
+    </w:lvl>
+    <w:lvl w:ilvl="4">
+      <w:start w:val="1"/>
+      <w:numFmt w:val="decimal"/>
+      <w:lvlText w:val="%1.%2.%3.%4.%5."/>
+      <w:lvlJc w:val="left"/>
+      <w:pPr>
+        <w:ind w:left="3360" w:hanging="1440"/>
+      </w:pPr>
+      <w:rPr>
+        <w:rFonts w:hint="default"/>
+      </w:rPr>
+    </w:lvl>
+    <w:lvl w:ilvl="5">
+      <w:start w:val="1"/>
+      <w:numFmt w:val="decimal"/>
+      <w:lvlText w:val="%1.%2.%3.%4.%5.%6."/>
+      <w:lvlJc w:val="left"/>
+      <w:pPr>
+        <w:ind w:left="3840" w:hanging="1440"/>
+      </w:pPr>
+      <w:rPr>
+        <w:rFonts w:hint="default"/>
+      </w:rPr>
+    </w:lvl>
+    <w:lvl w:ilvl="6">
+      <w:start w:val="1"/>
+      <w:numFmt w:val="decimal"/>
+      <w:lvlText w:val="%1.%2.%3.%4.%5.%6.%7."/>
+      <w:lvlJc w:val="left"/>
+      <w:pPr>
+        <w:ind w:left="4680" w:hanging="1800"/>
+      </w:pPr>
+      <w:rPr>
+        <w:rFonts w:hint="default"/>
+      </w:rPr>
+    </w:lvl>
+    <w:lvl w:ilvl="7">
+      <w:start w:val="1"/>
+      <w:numFmt w:val="decimal"/>
+      <w:lvlText w:val="%1.%2.%3.%4.%5.%6.%7.%8."/>
+      <w:lvlJc w:val="left"/>
+      <w:pPr>
+        <w:ind w:left="5520" w:hanging="2160"/>
+      </w:pPr>
+      <w:rPr>
+        <w:rFonts w:hint="default"/>
+      </w:rPr>
+    </w:lvl>
+    <w:lvl w:ilvl="8">
+      <w:start w:val="1"/>
+      <w:numFmt w:val="decimal"/>
+      <w:lvlText w:val="%1.%2.%3.%4.%5.%6.%7.%8.%9."/>
+      <w:lvlJc w:val="left"/>
+      <w:pPr>
+        <w:ind w:left="6000" w:hanging="2160"/>
+      </w:pPr>
+      <w:rPr>
+        <w:rFonts w:hint="default"/>
+      </w:rPr>
+    </w:lvl>
+  </w:abstractNum>
+  <w:abstractNum w:abstractNumId="10" w15:restartNumberingAfterBreak="0">
     <w:nsid w:val="4C8E2C1B"/>
     <w:multiLevelType w:val="hybridMultilevel"/>
     <w:tmpl w:val="87BCAD34"/>
@@ -9013,7 +12031,123 @@
       </w:rPr>
     </w:lvl>
   </w:abstractNum>
-  <w:abstractNum w:abstractNumId="6" w15:restartNumberingAfterBreak="0">
+  <w:abstractNum w:abstractNumId="11" w15:restartNumberingAfterBreak="0">
+    <w:nsid w:val="55695536"/>
+    <w:multiLevelType w:val="multilevel"/>
+    <w:tmpl w:val="27AE8184"/>
+    <w:lvl w:ilvl="0">
+      <w:start w:val="2"/>
+      <w:numFmt w:val="decimal"/>
+      <w:lvlText w:val="%1."/>
+      <w:lvlJc w:val="left"/>
+      <w:pPr>
+        <w:ind w:left="480" w:hanging="480"/>
+      </w:pPr>
+      <w:rPr>
+        <w:rFonts w:hint="default"/>
+      </w:rPr>
+    </w:lvl>
+    <w:lvl w:ilvl="1">
+      <w:start w:val="1"/>
+      <w:numFmt w:val="decimal"/>
+      <w:lvlText w:val="%1.%2."/>
+      <w:lvlJc w:val="left"/>
+      <w:pPr>
+        <w:ind w:left="720" w:hanging="720"/>
+      </w:pPr>
+      <w:rPr>
+        <w:rFonts w:hint="default"/>
+        <w:sz w:val="24"/>
+      </w:rPr>
+    </w:lvl>
+    <w:lvl w:ilvl="2">
+      <w:start w:val="1"/>
+      <w:numFmt w:val="decimal"/>
+      <w:lvlText w:val="%1.%2.%3."/>
+      <w:lvlJc w:val="left"/>
+      <w:pPr>
+        <w:ind w:left="990" w:hanging="720"/>
+      </w:pPr>
+      <w:rPr>
+        <w:rFonts w:hint="default"/>
+        <w:sz w:val="20"/>
+      </w:rPr>
+    </w:lvl>
+    <w:lvl w:ilvl="3">
+      <w:start w:val="1"/>
+      <w:numFmt w:val="bullet"/>
+      <w:lvlText w:val=""/>
+      <w:lvlJc w:val="left"/>
+      <w:pPr>
+        <w:ind w:left="1080" w:hanging="450"/>
+      </w:pPr>
+      <w:rPr>
+        <w:rFonts w:ascii="Symbol" w:hAnsi="Symbol" w:hint="default"/>
+        <w:sz w:val="20"/>
+      </w:rPr>
+    </w:lvl>
+    <w:lvl w:ilvl="4">
+      <w:start w:val="1"/>
+      <w:numFmt w:val="decimal"/>
+      <w:lvlText w:val="%1.%2.%3.%4.%5."/>
+      <w:lvlJc w:val="left"/>
+      <w:pPr>
+        <w:ind w:left="3360" w:hanging="1440"/>
+      </w:pPr>
+      <w:rPr>
+        <w:rFonts w:hint="default"/>
+      </w:rPr>
+    </w:lvl>
+    <w:lvl w:ilvl="5">
+      <w:start w:val="1"/>
+      <w:numFmt w:val="decimal"/>
+      <w:lvlText w:val="%1.%2.%3.%4.%5.%6."/>
+      <w:lvlJc w:val="left"/>
+      <w:pPr>
+        <w:ind w:left="3840" w:hanging="1440"/>
+      </w:pPr>
+      <w:rPr>
+        <w:rFonts w:hint="default"/>
+      </w:rPr>
+    </w:lvl>
+    <w:lvl w:ilvl="6">
+      <w:start w:val="1"/>
+      <w:numFmt w:val="decimal"/>
+      <w:lvlText w:val="%1.%2.%3.%4.%5.%6.%7."/>
+      <w:lvlJc w:val="left"/>
+      <w:pPr>
+        <w:ind w:left="4680" w:hanging="1800"/>
+      </w:pPr>
+      <w:rPr>
+        <w:rFonts w:hint="default"/>
+      </w:rPr>
+    </w:lvl>
+    <w:lvl w:ilvl="7">
+      <w:start w:val="1"/>
+      <w:numFmt w:val="decimal"/>
+      <w:lvlText w:val="%1.%2.%3.%4.%5.%6.%7.%8."/>
+      <w:lvlJc w:val="left"/>
+      <w:pPr>
+        <w:ind w:left="5520" w:hanging="2160"/>
+      </w:pPr>
+      <w:rPr>
+        <w:rFonts w:hint="default"/>
+      </w:rPr>
+    </w:lvl>
+    <w:lvl w:ilvl="8">
+      <w:start w:val="1"/>
+      <w:numFmt w:val="decimal"/>
+      <w:lvlText w:val="%1.%2.%3.%4.%5.%6.%7.%8.%9."/>
+      <w:lvlJc w:val="left"/>
+      <w:pPr>
+        <w:ind w:left="6000" w:hanging="2160"/>
+      </w:pPr>
+      <w:rPr>
+        <w:rFonts w:hint="default"/>
+      </w:rPr>
+    </w:lvl>
+  </w:abstractNum>
+  <w:abstractNum w:abstractNumId="12" w15:restartNumberingAfterBreak="0">
     <w:nsid w:val="590E2531"/>
     <w:multiLevelType w:val="hybridMultilevel"/>
     <w:tmpl w:val="536CCCF0"/>
@@ -9102,10 +12236,10 @@
       </w:pPr>
     </w:lvl>
   </w:abstractNum>
-  <w:abstractNum w:abstractNumId="7" w15:restartNumberingAfterBreak="0">
+  <w:abstractNum w:abstractNumId="13" w15:restartNumberingAfterBreak="0">
     <w:nsid w:val="5BC44367"/>
     <w:multiLevelType w:val="multilevel"/>
-    <w:tmpl w:val="12BE5990"/>
+    <w:tmpl w:val="A1B87760"/>
     <w:lvl w:ilvl="0">
       <w:start w:val="1"/>
       <w:numFmt w:val="decimal"/>
@@ -9218,7 +12352,7 @@
       </w:rPr>
     </w:lvl>
   </w:abstractNum>
-  <w:abstractNum w:abstractNumId="8" w15:restartNumberingAfterBreak="0">
+  <w:abstractNum w:abstractNumId="14" w15:restartNumberingAfterBreak="0">
     <w:nsid w:val="6057387B"/>
     <w:multiLevelType w:val="multilevel"/>
     <w:tmpl w:val="0409001F"/>
@@ -9304,7 +12438,7 @@
       </w:pPr>
     </w:lvl>
   </w:abstractNum>
-  <w:abstractNum w:abstractNumId="9" w15:restartNumberingAfterBreak="0">
+  <w:abstractNum w:abstractNumId="15" w15:restartNumberingAfterBreak="0">
     <w:nsid w:val="656F19FB"/>
     <w:multiLevelType w:val="multilevel"/>
     <w:tmpl w:val="AD6A4050"/>
@@ -9453,7 +12587,7 @@
       </w:rPr>
     </w:lvl>
   </w:abstractNum>
-  <w:abstractNum w:abstractNumId="10" w15:restartNumberingAfterBreak="0">
+  <w:abstractNum w:abstractNumId="16" w15:restartNumberingAfterBreak="0">
     <w:nsid w:val="6A340808"/>
     <w:multiLevelType w:val="hybridMultilevel"/>
     <w:tmpl w:val="28521CF2"/>
@@ -9542,7 +12676,7 @@
       </w:pPr>
     </w:lvl>
   </w:abstractNum>
-  <w:abstractNum w:abstractNumId="11" w15:restartNumberingAfterBreak="0">
+  <w:abstractNum w:abstractNumId="17" w15:restartNumberingAfterBreak="0">
     <w:nsid w:val="700C4336"/>
     <w:multiLevelType w:val="multilevel"/>
     <w:tmpl w:val="4F8AB7B4"/>
@@ -9655,7 +12789,7 @@
       </w:rPr>
     </w:lvl>
   </w:abstractNum>
-  <w:abstractNum w:abstractNumId="12" w15:restartNumberingAfterBreak="0">
+  <w:abstractNum w:abstractNumId="18" w15:restartNumberingAfterBreak="0">
     <w:nsid w:val="727F5508"/>
     <w:multiLevelType w:val="multilevel"/>
     <w:tmpl w:val="998E5708"/>
@@ -9808,42 +12942,68 @@
     <w:abstractNumId w:val="0"/>
   </w:num>
   <w:num w:numId="2">
-    <w:abstractNumId w:val="6"/>
+    <w:abstractNumId w:val="12"/>
   </w:num>
   <w:num w:numId="3">
-    <w:abstractNumId w:val="8"/>
+    <w:abstractNumId w:val="14"/>
   </w:num>
   <w:num w:numId="4">
-    <w:abstractNumId w:val="4"/>
+    <w:abstractNumId w:val="7"/>
   </w:num>
   <w:num w:numId="5">
-    <w:abstractNumId w:val="2"/>
+    <w:abstractNumId w:val="3"/>
   </w:num>
   <w:num w:numId="6">
-    <w:abstractNumId w:val="11"/>
+    <w:abstractNumId w:val="17"/>
   </w:num>
   <w:num w:numId="7">
-    <w:abstractNumId w:val="7"/>
+    <w:abstractNumId w:val="13"/>
   </w:num>
   <w:num w:numId="8">
-    <w:abstractNumId w:val="10"/>
+    <w:abstractNumId w:val="16"/>
   </w:num>
   <w:num w:numId="9">
     <w:abstractNumId w:val="1"/>
   </w:num>
   <w:num w:numId="10">
+    <w:abstractNumId w:val="10"/>
+  </w:num>
+  <w:num w:numId="11">
+    <w:abstractNumId w:val="18"/>
+  </w:num>
+  <w:num w:numId="12">
+    <w:abstractNumId w:val="4"/>
+  </w:num>
+  <w:num w:numId="13">
+    <w:abstractNumId w:val="15"/>
+  </w:num>
+  <w:num w:numId="14">
+    <w:abstractNumId w:val="2"/>
+  </w:num>
+  <w:num w:numId="15">
     <w:abstractNumId w:val="5"/>
   </w:num>
-  <w:num w:numId="11">
-    <w:abstractNumId w:val="12"/>
+  <w:num w:numId="16">
+    <w:abstractNumId w:val="8"/>
   </w:num>
-  <w:num w:numId="12">
-    <w:abstractNumId w:val="3"/>
+  <w:num w:numId="17">
+    <w:abstractNumId w:val="11"/>
   </w:num>
-  <w:num w:numId="13">
+  <w:num w:numId="18">
     <w:abstractNumId w:val="9"/>
   </w:num>
+  <w:num w:numId="19">
+    <w:abstractNumId w:val="6"/>
+  </w:num>
 </w:numbering>
+</file>
+
+<file path=word/people.xml><?xml version="1.0" encoding="utf-8"?>
+<w15:people xmlns:wpc="http://schemas.microsoft.com/office/word/2010/wordprocessingCanvas" xmlns:mc="http://schemas.openxmlformats.org/markup-compatibility/2006" xmlns:o="urn:schemas-microsoft-com:office:office" xmlns:r="http://schemas.openxmlformats.org/officeDocument/2006/relationships" xmlns:m="http://schemas.openxmlformats.org/officeDocument/2006/math" xmlns:v="urn:schemas-microsoft-com:vml" xmlns:wp14="http://schemas.microsoft.com/office/word/2010/wordprocessingDrawing" xmlns:wp="http://schemas.openxmlformats.org/drawingml/2006/wordprocessingDrawing" xmlns:w10="urn:schemas-microsoft-com:office:word" xmlns:w="http://schemas.openxmlformats.org/wordprocessingml/2006/main" xmlns:w14="http://schemas.microsoft.com/office/word/2010/wordml" xmlns:w15="http://schemas.microsoft.com/office/word/2012/wordml" xmlns:wpg="http://schemas.microsoft.com/office/word/2010/wordprocessingGroup" xmlns:wpi="http://schemas.microsoft.com/office/word/2010/wordprocessingInk" xmlns:wne="http://schemas.microsoft.com/office/word/2006/wordml" xmlns:wps="http://schemas.microsoft.com/office/word/2010/wordprocessingShape" mc:Ignorable="w14 w15 wp14">
+  <w15:person w15:author="Dance Machine">
+    <w15:presenceInfo w15:providerId="None" w15:userId="Dance Machine"/>
+  </w15:person>
+</w15:people>
 </file>
 
 <file path=word/styles.xml><?xml version="1.0" encoding="utf-8"?>
@@ -10239,7 +13399,7 @@
   <w:style w:type="paragraph" w:default="1" w:styleId="Normal">
     <w:name w:val="Normal"/>
     <w:qFormat/>
-    <w:rsid w:val="00400AE2"/>
+    <w:rsid w:val="00BB00FD"/>
     <w:pPr>
       <w:suppressAutoHyphens/>
       <w:overflowPunct w:val="0"/>
@@ -10325,6 +13485,7 @@
   <w:style w:type="character" w:default="1" w:styleId="DefaultParagraphFont">
     <w:name w:val="Default Paragraph Font"/>
     <w:uiPriority w:val="1"/>
+    <w:semiHidden/>
     <w:unhideWhenUsed/>
   </w:style>
   <w:style w:type="table" w:default="1" w:styleId="TableNormal">
@@ -10621,6 +13782,102 @@
       </w:tblBorders>
     </w:tblPr>
   </w:style>
+  <w:style w:type="character" w:styleId="CommentReference">
+    <w:name w:val="annotation reference"/>
+    <w:basedOn w:val="DefaultParagraphFont"/>
+    <w:uiPriority w:val="99"/>
+    <w:semiHidden/>
+    <w:unhideWhenUsed/>
+    <w:rsid w:val="00A32407"/>
+    <w:rPr>
+      <w:sz w:val="16"/>
+      <w:szCs w:val="16"/>
+    </w:rPr>
+  </w:style>
+  <w:style w:type="paragraph" w:styleId="CommentText">
+    <w:name w:val="annotation text"/>
+    <w:basedOn w:val="Normal"/>
+    <w:link w:val="CommentTextChar"/>
+    <w:uiPriority w:val="99"/>
+    <w:semiHidden/>
+    <w:unhideWhenUsed/>
+    <w:rsid w:val="00A32407"/>
+    <w:rPr>
+      <w:sz w:val="20"/>
+    </w:rPr>
+  </w:style>
+  <w:style w:type="character" w:customStyle="1" w:styleId="CommentTextChar">
+    <w:name w:val="Comment Text Char"/>
+    <w:basedOn w:val="DefaultParagraphFont"/>
+    <w:link w:val="CommentText"/>
+    <w:uiPriority w:val="99"/>
+    <w:semiHidden/>
+    <w:rsid w:val="00A32407"/>
+    <w:rPr>
+      <w:rFonts w:ascii="Sentry" w:eastAsia="Times New Roman" w:hAnsi="Sentry" w:cs="Times New Roman"/>
+      <w:sz w:val="20"/>
+      <w:szCs w:val="20"/>
+      <w:lang w:val="en-US" w:eastAsia="ar-SA"/>
+    </w:rPr>
+  </w:style>
+  <w:style w:type="paragraph" w:styleId="CommentSubject">
+    <w:name w:val="annotation subject"/>
+    <w:basedOn w:val="CommentText"/>
+    <w:next w:val="CommentText"/>
+    <w:link w:val="CommentSubjectChar"/>
+    <w:uiPriority w:val="99"/>
+    <w:semiHidden/>
+    <w:unhideWhenUsed/>
+    <w:rsid w:val="00A32407"/>
+    <w:rPr>
+      <w:b/>
+      <w:bCs/>
+    </w:rPr>
+  </w:style>
+  <w:style w:type="character" w:customStyle="1" w:styleId="CommentSubjectChar">
+    <w:name w:val="Comment Subject Char"/>
+    <w:basedOn w:val="CommentTextChar"/>
+    <w:link w:val="CommentSubject"/>
+    <w:uiPriority w:val="99"/>
+    <w:semiHidden/>
+    <w:rsid w:val="00A32407"/>
+    <w:rPr>
+      <w:rFonts w:ascii="Sentry" w:eastAsia="Times New Roman" w:hAnsi="Sentry" w:cs="Times New Roman"/>
+      <w:b/>
+      <w:bCs/>
+      <w:sz w:val="20"/>
+      <w:szCs w:val="20"/>
+      <w:lang w:val="en-US" w:eastAsia="ar-SA"/>
+    </w:rPr>
+  </w:style>
+  <w:style w:type="paragraph" w:styleId="BalloonText">
+    <w:name w:val="Balloon Text"/>
+    <w:basedOn w:val="Normal"/>
+    <w:link w:val="BalloonTextChar"/>
+    <w:uiPriority w:val="99"/>
+    <w:semiHidden/>
+    <w:unhideWhenUsed/>
+    <w:rsid w:val="00A32407"/>
+    <w:rPr>
+      <w:rFonts w:ascii="Segoe UI" w:hAnsi="Segoe UI" w:cs="Segoe UI"/>
+      <w:sz w:val="18"/>
+      <w:szCs w:val="18"/>
+    </w:rPr>
+  </w:style>
+  <w:style w:type="character" w:customStyle="1" w:styleId="BalloonTextChar">
+    <w:name w:val="Balloon Text Char"/>
+    <w:basedOn w:val="DefaultParagraphFont"/>
+    <w:link w:val="BalloonText"/>
+    <w:uiPriority w:val="99"/>
+    <w:semiHidden/>
+    <w:rsid w:val="00A32407"/>
+    <w:rPr>
+      <w:rFonts w:ascii="Segoe UI" w:eastAsia="Times New Roman" w:hAnsi="Segoe UI" w:cs="Segoe UI"/>
+      <w:sz w:val="18"/>
+      <w:szCs w:val="18"/>
+      <w:lang w:val="en-US" w:eastAsia="ar-SA"/>
+    </w:rPr>
+  </w:style>
 </w:styles>
 </file>
 
@@ -10890,7 +14147,7 @@
 </file>
 
 <file path=customXml/itemProps1.xml><?xml version="1.0" encoding="utf-8"?>
-<ds:datastoreItem xmlns:ds="http://schemas.openxmlformats.org/officeDocument/2006/customXml" ds:itemID="{F21C544E-50E9-4165-A186-DE4CDA60E12F}">
+<ds:datastoreItem xmlns:ds="http://schemas.openxmlformats.org/officeDocument/2006/customXml" ds:itemID="{A5C968E7-1B8B-44AE-B81E-32FE0BCD4E18}">
   <ds:schemaRefs>
     <ds:schemaRef ds:uri="http://schemas.openxmlformats.org/officeDocument/2006/bibliography"/>
   </ds:schemaRefs>

</xml_diff>